<commit_message>
Preist and Wedding planner docs
</commit_message>
<xml_diff>
--- a/wedding/Wedding Planner.docx
+++ b/wedding/Wedding Planner.docx
@@ -215,7 +215,7 @@
           <w:sz w:val="52"/>
           <w:szCs w:val="52"/>
         </w:rPr>
-        <w:t xml:space="preserve">Not here to wed spiders</w:t>
+        <w:t>Not here to wed spiders</w:t>
       </w:r>
     </w:p>
     <w:p>
@@ -247,9 +247,8 @@
           <w:sz w:val="48"/>
           <w:szCs w:val="48"/>
         </w:rPr>
-        <w:t xml:space="preserve">Malibu Singer</w:t>
-      </w:r>
-      <w:proofErr w:type="spellStart"/>
+        <w:t>Malibu Singer</w:t>
+      </w:r>
       <w:r>
         <w:rPr>
           <w:rFonts w:ascii="Monotype Corsiva" w:hAnsi="Monotype Corsiva" w:cs="Arial"/>
@@ -257,25 +256,6 @@
           <w:sz w:val="48"/>
           <w:szCs w:val="48"/>
         </w:rPr>
-        <w:t/>
-      </w:r>
-      <w:proofErr w:type="spellEnd"/>
-      <w:r>
-        <w:rPr>
-          <w:rFonts w:ascii="Monotype Corsiva" w:hAnsi="Monotype Corsiva" w:cs="Arial"/>
-          <w:color w:val="000000"/>
-          <w:sz w:val="48"/>
-          <w:szCs w:val="48"/>
-        </w:rPr>
-        <w:t/>
-      </w:r>
-      <w:r>
-        <w:rPr>
-          <w:rFonts w:ascii="Monotype Corsiva" w:hAnsi="Monotype Corsiva" w:cs="Arial"/>
-          <w:color w:val="000000"/>
-          <w:sz w:val="48"/>
-          <w:szCs w:val="48"/>
-        </w:rPr>
         <w:br/>
       </w:r>
     </w:p>
@@ -291,7 +271,6 @@
           <w:lang w:eastAsia="en-AU"/>
         </w:rPr>
       </w:pPr>
-      <w:bookmarkStart w:id="0" w:name="_GoBack"/>
       <w:r>
         <w:rPr>
           <w:rFonts w:ascii="Calibri" w:eastAsia="Times New Roman" w:hAnsi="Calibri" w:cs="Calibri"/>
@@ -302,7 +281,7 @@
           <w:szCs w:val="26"/>
           <w:lang w:eastAsia="en-AU"/>
         </w:rPr>
-        <w:t xml:space="preserve">In the small town of Duck Rise, Victoria, Stralya live: BOGANS. Bogans are much like the regular folk, but drunker and louder. Some of them even fall in love. But before they settle down and poop out a mess of kids, they gotta have a wedding! Weddings are the best. Everyone gets proper plastered. Lots of kissing. Lots of drama. Fun times for all. Nothing ever goes wrong at a wedding...</w:t>
+        <w:t>In the small town of Duck Rise, Victoria, Stralya live: BOGANS. Bogans are much like the regular folk, but drunker and louder. Some of them even fall in love. But before they settle down and poop out a mess of kids, they gotta have a wedding! Weddings are the best. Everyone gets proper plastered. Lots of kissing. Lots of drama. Fun times for all. Nothing ever goes wrong at a wedding...</w:t>
       </w:r>
       <w:r>
         <w:br/>
@@ -317,35 +296,8 @@
           <w:szCs w:val="26"/>
           <w:lang w:eastAsia="en-AU"/>
         </w:rPr>
-        <w:t xml:space="preserve">**ominous thunder clack**</w:t>
-      </w:r>
-      <w:proofErr w:type="spellStart"/>
-      <w:r>
-        <w:rPr>
-          <w:rFonts w:ascii="Calibri" w:eastAsia="Times New Roman" w:hAnsi="Calibri" w:cs="Calibri"/>
-          <w:i/>
-          <w:iCs/>
-          <w:color w:val="000000"/>
-          <w:sz w:val="26"/>
-          <w:szCs w:val="26"/>
-          <w:lang w:eastAsia="en-AU"/>
-        </w:rPr>
-        <w:t/>
-      </w:r>
-      <w:proofErr w:type="spellEnd"/>
-      <w:r>
-        <w:rPr>
-          <w:rFonts w:ascii="Calibri" w:eastAsia="Times New Roman" w:hAnsi="Calibri" w:cs="Calibri"/>
-          <w:i/>
-          <w:iCs/>
-          <w:color w:val="000000"/>
-          <w:sz w:val="26"/>
-          <w:szCs w:val="26"/>
-          <w:lang w:eastAsia="en-AU"/>
-        </w:rPr>
-        <w:t/>
-      </w:r>
-      <w:bookmarkEnd w:id="0"/>
+        <w:t>**ominous thunder clack**</w:t>
+      </w:r>
       <w:r>
         <w:rPr>
           <w:rFonts w:ascii="Calibri" w:hAnsi="Calibri" w:cs="Calibri"/>
@@ -370,27 +322,7 @@
           <w:szCs w:val="40"/>
         </w:rPr>
         <w:lastRenderedPageBreak/>
-        <w:t xml:space="preserve">Malibu Singer</w:t>
-      </w:r>
-      <w:proofErr w:type="spellStart"/>
-      <w:r>
-        <w:rPr>
-          <w:rFonts w:ascii="Monotype Corsiva" w:hAnsi="Monotype Corsiva" w:cs="Arial"/>
-          <w:color w:val="000000"/>
-          <w:sz w:val="40"/>
-          <w:szCs w:val="40"/>
-        </w:rPr>
-        <w:t/>
-      </w:r>
-      <w:proofErr w:type="spellEnd"/>
-      <w:r>
-        <w:rPr>
-          <w:rFonts w:ascii="Monotype Corsiva" w:hAnsi="Monotype Corsiva" w:cs="Arial"/>
-          <w:color w:val="000000"/>
-          <w:sz w:val="40"/>
-          <w:szCs w:val="40"/>
-        </w:rPr>
-        <w:t/>
+        <w:t>Malibu Singer</w:t>
       </w:r>
     </w:p>
     <w:p>
@@ -409,29 +341,9 @@
           <w:sz w:val="36"/>
           <w:szCs w:val="36"/>
         </w:rPr>
-        <w:t xml:space="preserve">Wedding Planner</w:t>
-      </w:r>
-      <w:proofErr w:type="spellStart"/>
-      <w:r>
-        <w:rPr>
-          <w:rFonts w:ascii="Monotype Corsiva" w:hAnsi="Monotype Corsiva" w:cs="Arial"/>
-          <w:color w:val="666666"/>
-          <w:sz w:val="36"/>
-          <w:szCs w:val="36"/>
-        </w:rPr>
-        <w:t/>
-      </w:r>
-      <w:proofErr w:type="spellEnd"/>
-      <w:r>
-        <w:rPr>
-          <w:rFonts w:ascii="Monotype Corsiva" w:hAnsi="Monotype Corsiva" w:cs="Arial"/>
-          <w:color w:val="666666"/>
-          <w:sz w:val="36"/>
-          <w:szCs w:val="36"/>
-        </w:rPr>
-        <w:t xml:space="preserve"> </w:t>
-      </w:r>
-      <w:bookmarkStart w:id="1" w:name="OLE_LINK4"/>
+        <w:t xml:space="preserve">Wedding Planner </w:t>
+      </w:r>
+      <w:bookmarkStart w:id="0" w:name="OLE_LINK4"/>
       <w:r>
         <w:rPr>
           <w:rFonts w:eastAsia="Times New Roman" w:cstheme="minorHAnsi"/>
@@ -439,29 +351,9 @@
           <w:color w:val="000000"/>
           <w:lang w:eastAsia="en-AU"/>
         </w:rPr>
-        <w:t xml:space="preserve">Clumsy, Good hearted, Nervous</w:t>
-      </w:r>
-      <w:proofErr w:type="spellStart"/>
-      <w:r>
-        <w:rPr>
-          <w:rFonts w:eastAsia="Times New Roman" w:cstheme="minorHAnsi"/>
-          <w:i/>
-          <w:color w:val="000000"/>
-          <w:lang w:eastAsia="en-AU"/>
-        </w:rPr>
-        <w:t/>
-      </w:r>
-      <w:proofErr w:type="spellEnd"/>
-      <w:r>
-        <w:rPr>
-          <w:rFonts w:eastAsia="Times New Roman" w:cstheme="minorHAnsi"/>
-          <w:i/>
-          <w:color w:val="000000"/>
-          <w:lang w:eastAsia="en-AU"/>
-        </w:rPr>
-        <w:t/>
-      </w:r>
-      <w:bookmarkEnd w:id="1"/>
+        <w:t>Clumsy, Good hearted, Nervous</w:t>
+      </w:r>
+      <w:bookmarkEnd w:id="0"/>
     </w:p>
     <w:p>
       <w:pPr>
@@ -489,7 +381,7 @@
           <w:color w:val="000000"/>
           <w:lang w:eastAsia="en-AU"/>
         </w:rPr>
-        <w:t xml:space="preserve">The whole world seems to be against you. You are always so kind, but *gosh*, things just never seem to go your way. 😢.</w:t>
+        <w:t>The whole world seems to be against you. You are always so kind, but *gosh*, things just never seem to go your way. 😢.</w:t>
       </w:r>
       <w:r>
         <w:br/>
@@ -500,94 +392,79 @@
           <w:color w:val="000000"/>
           <w:lang w:eastAsia="en-AU"/>
         </w:rPr>
-        <w:t xml:space="preserve">Maybe today is the day everything turns around? Yeah... maybe everything is coming up Malibu! 😁</w:t>
+        <w:t>Maybe today is the day everything turns around? Yeah... maybe everything is coming up Malibu! 😁</w:t>
       </w:r>
       <w:r>
         <w:br/>
       </w:r>
       <w:r>
-        <w:rPr>
-          <w:rFonts w:eastAsia="Times New Roman" w:cstheme="minorHAnsi"/>
+        <w:br/>
+      </w:r>
+      <w:r>
+        <w:rPr>
+          <w:rFonts w:eastAsia="Times New Roman" w:cstheme="minorHAnsi"/>
+          <w:b/>
           <w:color w:val="000000"/>
           <w:lang w:eastAsia="en-AU"/>
         </w:rPr>
-        <w:t/>
+        <w:t>Last Night:</w:t>
+      </w:r>
+      <w:r>
+        <w:rPr>
+          <w:rFonts w:eastAsia="Times New Roman" w:cstheme="minorHAnsi"/>
+          <w:color w:val="000000"/>
+          <w:lang w:eastAsia="en-AU"/>
+        </w:rPr>
+        <w:t xml:space="preserve"> You had a great time at the bachelor party. Dave, Wayne, Chad, Sparkie, and Lucky were there. You kidnapped Chad, went on a HUGE pub crawl, then went to the casino for a few hours. At the casino you shooed Lucky the Wonder Dog away from the trash out front, where you spotted a ring box with two BIG rings.</w:t>
       </w:r>
       <w:r>
         <w:br/>
       </w:r>
       <w:r>
+        <w:br/>
+      </w:r>
+      <w:r>
         <w:rPr>
           <w:rFonts w:eastAsia="Times New Roman" w:cstheme="minorHAnsi"/>
           <w:color w:val="000000"/>
           <w:lang w:eastAsia="en-AU"/>
         </w:rPr>
-        <w:t xml:space="preserve">Last Night: You had a great time at the bachelor party. Dave, Wayne, Chad, Sparkie, and Lucky were there. You kidnapped Chad, went on a HUGE pub crawl, then went to the casino for a few hours. At the casino you shooed Lucky the Wonder Dog away from the trash out front, where you spotted a ring box with two BIG rings.</w:t>
+        <w:t xml:space="preserve">You pocketed the rings and proceeded to have a grand time at the casino, meeting a local lass. You took her back to the hotel that night and stayed in your room. Just like usual, you cried </w:t>
+      </w:r>
+      <w:proofErr w:type="gramStart"/>
+      <w:r>
+        <w:rPr>
+          <w:rFonts w:eastAsia="Times New Roman" w:cstheme="minorHAnsi"/>
+          <w:color w:val="000000"/>
+          <w:lang w:eastAsia="en-AU"/>
+        </w:rPr>
+        <w:t>afterwards</w:t>
+      </w:r>
+      <w:proofErr w:type="gramEnd"/>
+      <w:r>
+        <w:rPr>
+          <w:rFonts w:eastAsia="Times New Roman" w:cstheme="minorHAnsi"/>
+          <w:color w:val="000000"/>
+          <w:lang w:eastAsia="en-AU"/>
+        </w:rPr>
+        <w:t xml:space="preserve"> and she left a little confused.</w:t>
       </w:r>
       <w:r>
         <w:br/>
       </w:r>
       <w:r>
+        <w:br/>
+      </w:r>
+      <w:r>
         <w:rPr>
           <w:rFonts w:eastAsia="Times New Roman" w:cstheme="minorHAnsi"/>
           <w:color w:val="000000"/>
           <w:lang w:eastAsia="en-AU"/>
         </w:rPr>
-        <w:t/>
-      </w:r>
-      <w:r>
-        <w:br/>
-      </w:r>
-      <w:r>
-        <w:rPr>
-          <w:rFonts w:eastAsia="Times New Roman" w:cstheme="minorHAnsi"/>
-          <w:color w:val="000000"/>
-          <w:lang w:eastAsia="en-AU"/>
-        </w:rPr>
-        <w:t xml:space="preserve">You pocketed the rings, and proceeded to have a grand time at the casino, meeting a local lass. You took her back to the hotel that night and stayed in your room. Just like usual, you cried afterwards and she left a little confused.</w:t>
-      </w:r>
-      <w:r>
-        <w:br/>
-      </w:r>
-      <w:r>
-        <w:rPr>
-          <w:rFonts w:eastAsia="Times New Roman" w:cstheme="minorHAnsi"/>
-          <w:color w:val="000000"/>
-          <w:lang w:eastAsia="en-AU"/>
-        </w:rPr>
-        <w:t/>
-      </w:r>
-      <w:r>
-        <w:br/>
-      </w:r>
-      <w:r>
-        <w:rPr>
-          <w:rFonts w:eastAsia="Times New Roman" w:cstheme="minorHAnsi"/>
-          <w:color w:val="000000"/>
-          <w:lang w:eastAsia="en-AU"/>
-        </w:rPr>
-        <w:t xml:space="preserve">Upon arriving at the wedding you hid the rings in the wedding cake for safe keeping. Whomever cuts the cake will probably find them.</w:t>
-      </w:r>
-      <w:proofErr w:type="spellStart"/>
-      <w:r>
-        <w:rPr>
-          <w:rFonts w:eastAsia="Times New Roman" w:cstheme="minorHAnsi"/>
-          <w:color w:val="000000"/>
-          <w:lang w:eastAsia="en-AU"/>
-        </w:rPr>
-        <w:t/>
-      </w:r>
-      <w:proofErr w:type="spellEnd"/>
-      <w:r>
-        <w:rPr>
-          <w:rFonts w:eastAsia="Times New Roman" w:cstheme="minorHAnsi"/>
-          <w:color w:val="000000"/>
-          <w:lang w:eastAsia="en-AU"/>
-        </w:rPr>
-        <w:t/>
-      </w:r>
-      <w:bookmarkStart w:id="2" w:name="OLE_LINK3"/>
-      <w:bookmarkEnd w:id="2"/>
+        <w:t>Upon arriving at the wedding you hid the rings in the wedding cake for safe keeping. Whomever cuts the cake will probably find them.</w:t>
+      </w:r>
+      <w:bookmarkStart w:id="1" w:name="OLE_LINK3"/>
+      <w:bookmarkEnd w:id="1"/>
     </w:p>
     <w:p>
       <w:r>
@@ -635,26 +512,6 @@
           <w:rFonts w:cstheme="minorHAnsi"/>
         </w:rPr>
       </w:pPr>
-      <w:r>
-        <w:rPr>
-          <w:rFonts w:cstheme="minorHAnsi"/>
-        </w:rPr>
-        <w:t/>
-      </w:r>
-      <w:proofErr w:type="spellStart"/>
-      <w:r>
-        <w:rPr>
-          <w:rFonts w:cstheme="minorHAnsi"/>
-        </w:rPr>
-        <w:t/>
-      </w:r>
-      <w:proofErr w:type="spellEnd"/>
-      <w:r>
-        <w:rPr>
-          <w:rFonts w:cstheme="minorHAnsi"/>
-        </w:rPr>
-        <w:t/>
-      </w:r>
     </w:p>
     <w:p>
       <w:pPr>
@@ -680,7 +537,7 @@
           <w:color w:val="000000"/>
           <w:lang w:eastAsia="en-AU"/>
         </w:rPr>
-        <w:t xml:space="preserve">Officiate this shingdig:</w:t>
+        <w:t>Officiate this shingdig:</w:t>
       </w:r>
       <w:r>
         <w:rPr>
@@ -697,26 +554,6 @@
           <w:rFonts w:cstheme="minorHAnsi"/>
         </w:rPr>
       </w:pPr>
-      <w:r>
-        <w:rPr>
-          <w:rFonts w:cstheme="minorHAnsi"/>
-        </w:rPr>
-        <w:t/>
-      </w:r>
-      <w:proofErr w:type="spellStart"/>
-      <w:r>
-        <w:rPr>
-          <w:rFonts w:cstheme="minorHAnsi"/>
-        </w:rPr>
-        <w:t/>
-      </w:r>
-      <w:proofErr w:type="spellEnd"/>
-      <w:r>
-        <w:rPr>
-          <w:rFonts w:cstheme="minorHAnsi"/>
-        </w:rPr>
-        <w:t/>
-      </w:r>
     </w:p>
     <w:p>
       <w:pPr>
@@ -742,7 +579,7 @@
           <w:color w:val="000000"/>
           <w:lang w:eastAsia="en-AU"/>
         </w:rPr>
-        <w:t xml:space="preserve">Stay married to Corolla:</w:t>
+        <w:t>Stay married to Corolla:</w:t>
       </w:r>
       <w:r>
         <w:rPr>
@@ -759,26 +596,6 @@
           <w:rFonts w:cstheme="minorHAnsi"/>
         </w:rPr>
       </w:pPr>
-      <w:r>
-        <w:rPr>
-          <w:rFonts w:cstheme="minorHAnsi"/>
-        </w:rPr>
-        <w:t/>
-      </w:r>
-      <w:proofErr w:type="spellStart"/>
-      <w:r>
-        <w:rPr>
-          <w:rFonts w:cstheme="minorHAnsi"/>
-        </w:rPr>
-        <w:t/>
-      </w:r>
-      <w:proofErr w:type="spellEnd"/>
-      <w:r>
-        <w:rPr>
-          <w:rFonts w:cstheme="minorHAnsi"/>
-        </w:rPr>
-        <w:t/>
-      </w:r>
     </w:p>
     <w:p>
       <w:pPr>
@@ -804,7 +621,7 @@
           <w:color w:val="000000"/>
           <w:lang w:eastAsia="en-AU"/>
         </w:rPr>
-        <w:t xml:space="preserve">Sparkie needs a hand:</w:t>
+        <w:t>Sparkie needs a hand:</w:t>
       </w:r>
       <w:r>
         <w:rPr>
@@ -821,26 +638,6 @@
           <w:rFonts w:cstheme="minorHAnsi"/>
         </w:rPr>
       </w:pPr>
-      <w:r>
-        <w:rPr>
-          <w:rFonts w:cstheme="minorHAnsi"/>
-        </w:rPr>
-        <w:t/>
-      </w:r>
-      <w:proofErr w:type="spellStart"/>
-      <w:r>
-        <w:rPr>
-          <w:rFonts w:cstheme="minorHAnsi"/>
-        </w:rPr>
-        <w:t/>
-      </w:r>
-      <w:proofErr w:type="spellEnd"/>
-      <w:r>
-        <w:rPr>
-          <w:rFonts w:cstheme="minorHAnsi"/>
-        </w:rPr>
-        <w:t/>
-      </w:r>
     </w:p>
     <w:p>
       <w:pPr>
@@ -866,7 +663,7 @@
           <w:color w:val="000000"/>
           <w:lang w:eastAsia="en-AU"/>
         </w:rPr>
-        <w:t xml:space="preserve">Ring a ding ding:</w:t>
+        <w:t>Ring a ding ding:</w:t>
       </w:r>
       <w:r>
         <w:rPr>
@@ -883,26 +680,6 @@
           <w:rFonts w:cstheme="minorHAnsi"/>
         </w:rPr>
       </w:pPr>
-      <w:r>
-        <w:rPr>
-          <w:rFonts w:cstheme="minorHAnsi"/>
-        </w:rPr>
-        <w:t/>
-      </w:r>
-      <w:proofErr w:type="spellStart"/>
-      <w:r>
-        <w:rPr>
-          <w:rFonts w:cstheme="minorHAnsi"/>
-        </w:rPr>
-        <w:t/>
-      </w:r>
-      <w:proofErr w:type="spellEnd"/>
-      <w:r>
-        <w:rPr>
-          <w:rFonts w:cstheme="minorHAnsi"/>
-        </w:rPr>
-        <w:t/>
-      </w:r>
     </w:p>
     <w:p>
       <w:pPr>
@@ -928,7 +705,7 @@
           <w:color w:val="000000"/>
           <w:lang w:eastAsia="en-AU"/>
         </w:rPr>
-        <w:t xml:space="preserve">Catch the bouquet:</w:t>
+        <w:t>Catch the bouquet:</w:t>
       </w:r>
       <w:r>
         <w:rPr>
@@ -945,26 +722,6 @@
           <w:rFonts w:cstheme="minorHAnsi"/>
         </w:rPr>
       </w:pPr>
-      <w:r>
-        <w:rPr>
-          <w:rFonts w:cstheme="minorHAnsi"/>
-        </w:rPr>
-        <w:t/>
-      </w:r>
-      <w:proofErr w:type="spellStart"/>
-      <w:r>
-        <w:rPr>
-          <w:rFonts w:cstheme="minorHAnsi"/>
-        </w:rPr>
-        <w:t/>
-      </w:r>
-      <w:proofErr w:type="spellEnd"/>
-      <w:r>
-        <w:rPr>
-          <w:rFonts w:cstheme="minorHAnsi"/>
-        </w:rPr>
-        <w:t/>
-      </w:r>
     </w:p>
     <w:p>
       <w:pPr>
@@ -1025,6 +782,17 @@
           <w:lang w:eastAsia="en-AU"/>
         </w:rPr>
       </w:pPr>
+    </w:p>
+    <w:p>
+      <w:pPr>
+        <w:spacing w:after="0" w:line="240" w:lineRule="auto"/>
+        <w:rPr>
+          <w:rFonts w:eastAsia="Times New Roman" w:cstheme="minorHAnsi"/>
+          <w:sz w:val="24"/>
+          <w:szCs w:val="24"/>
+          <w:lang w:eastAsia="en-AU"/>
+        </w:rPr>
+      </w:pPr>
       <w:r>
         <w:rPr>
           <w:rFonts w:eastAsia="Times New Roman" w:cstheme="minorHAnsi"/>
@@ -1035,7 +803,7 @@
           <w:szCs w:val="26"/>
           <w:lang w:eastAsia="en-AU"/>
         </w:rPr>
-        <w:t/>
+        <w:t xml:space="preserve">Chad </w:t>
       </w:r>
       <w:proofErr w:type="spellStart"/>
       <w:r>
@@ -1048,12 +816,37 @@
           <w:szCs w:val="26"/>
           <w:lang w:eastAsia="en-AU"/>
         </w:rPr>
-        <w:t/>
+        <w:t>Marolla</w:t>
       </w:r>
       <w:proofErr w:type="spellEnd"/>
-      <w:r>
-        <w:rPr>
-          <w:rFonts w:eastAsia="Times New Roman" w:cstheme="minorHAnsi"/>
+    </w:p>
+    <w:p>
+      <w:pPr>
+        <w:spacing w:after="0" w:line="240" w:lineRule="auto"/>
+        <w:rPr>
+          <w:rFonts w:eastAsia="Times New Roman" w:cstheme="minorHAnsi"/>
+          <w:color w:val="595959"/>
+          <w:sz w:val="20"/>
+          <w:szCs w:val="20"/>
+          <w:lang w:eastAsia="en-AU"/>
+        </w:rPr>
+      </w:pPr>
+      <w:r>
+        <w:rPr>
+          <w:rFonts w:eastAsia="Times New Roman" w:cstheme="minorHAnsi"/>
+          <w:color w:val="595959"/>
+          <w:sz w:val="20"/>
+          <w:szCs w:val="20"/>
+          <w:lang w:eastAsia="en-AU"/>
+        </w:rPr>
+        <w:t>You can't believe Chad is trying to steal Corolla away, so what if he benches 200kg? He couldn't hold up 1 minute of conversation.</w:t>
+      </w:r>
+    </w:p>
+    <w:p>
+      <w:pPr>
+        <w:spacing w:after="0" w:line="240" w:lineRule="auto"/>
+        <w:rPr>
+          <w:rFonts w:ascii="Arial" w:eastAsia="Times New Roman" w:hAnsi="Arial" w:cs="Arial"/>
           <w:b/>
           <w:bCs/>
           <w:color w:val="595959"/>
@@ -1061,10 +854,7 @@
           <w:szCs w:val="26"/>
           <w:lang w:eastAsia="en-AU"/>
         </w:rPr>
-        <w:t/>
-      </w:r>
-      <w:bookmarkStart w:id="3" w:name="OLE_LINK2"/>
-      <w:bookmarkEnd w:id="3"/>
+      </w:pPr>
     </w:p>
     <w:p>
       <w:pPr>
@@ -1086,12 +876,36 @@
           <w:szCs w:val="26"/>
           <w:lang w:eastAsia="en-AU"/>
         </w:rPr>
-        <w:t xml:space="preserve">Chad Marolla</w:t>
-      </w:r>
-      <w:proofErr w:type="spellStart"/>
-      <w:r>
-        <w:rPr>
-          <w:rFonts w:eastAsia="Times New Roman" w:cstheme="minorHAnsi"/>
+        <w:t>Corolla Castro</w:t>
+      </w:r>
+    </w:p>
+    <w:p>
+      <w:pPr>
+        <w:spacing w:after="0" w:line="240" w:lineRule="auto"/>
+        <w:rPr>
+          <w:rFonts w:eastAsia="Times New Roman" w:cstheme="minorHAnsi"/>
+          <w:color w:val="595959"/>
+          <w:sz w:val="20"/>
+          <w:szCs w:val="20"/>
+          <w:lang w:eastAsia="en-AU"/>
+        </w:rPr>
+      </w:pPr>
+      <w:r>
+        <w:rPr>
+          <w:rFonts w:eastAsia="Times New Roman" w:cstheme="minorHAnsi"/>
+          <w:color w:val="595959"/>
+          <w:sz w:val="20"/>
+          <w:szCs w:val="20"/>
+          <w:lang w:eastAsia="en-AU"/>
+        </w:rPr>
+        <w:t>The love of your life. You are even already married! If you can just make her see that...</w:t>
+      </w:r>
+    </w:p>
+    <w:p>
+      <w:pPr>
+        <w:spacing w:after="0" w:line="240" w:lineRule="auto"/>
+        <w:rPr>
+          <w:rFonts w:ascii="Arial" w:eastAsia="Times New Roman" w:hAnsi="Arial" w:cs="Arial"/>
           <w:b/>
           <w:bCs/>
           <w:color w:val="595959"/>
@@ -1099,9 +913,18 @@
           <w:szCs w:val="26"/>
           <w:lang w:eastAsia="en-AU"/>
         </w:rPr>
-        <w:t/>
-      </w:r>
-      <w:proofErr w:type="spellEnd"/>
+      </w:pPr>
+    </w:p>
+    <w:p>
+      <w:pPr>
+        <w:spacing w:after="0" w:line="240" w:lineRule="auto"/>
+        <w:rPr>
+          <w:rFonts w:eastAsia="Times New Roman" w:cstheme="minorHAnsi"/>
+          <w:sz w:val="24"/>
+          <w:szCs w:val="24"/>
+          <w:lang w:eastAsia="en-AU"/>
+        </w:rPr>
+      </w:pPr>
       <w:r>
         <w:rPr>
           <w:rFonts w:eastAsia="Times New Roman" w:cstheme="minorHAnsi"/>
@@ -1112,12 +935,36 @@
           <w:szCs w:val="26"/>
           <w:lang w:eastAsia="en-AU"/>
         </w:rPr>
-        <w:t/>
-      </w:r>
-      <w:proofErr w:type="spellStart"/>
-      <w:r>
-        <w:rPr>
-          <w:rFonts w:eastAsia="Times New Roman" w:cstheme="minorHAnsi"/>
+        <w:t>Gemini Belmont</w:t>
+      </w:r>
+    </w:p>
+    <w:p>
+      <w:pPr>
+        <w:spacing w:after="0" w:line="240" w:lineRule="auto"/>
+        <w:rPr>
+          <w:rFonts w:eastAsia="Times New Roman" w:cstheme="minorHAnsi"/>
+          <w:color w:val="595959"/>
+          <w:sz w:val="20"/>
+          <w:szCs w:val="20"/>
+          <w:lang w:eastAsia="en-AU"/>
+        </w:rPr>
+      </w:pPr>
+      <w:r>
+        <w:rPr>
+          <w:rFonts w:eastAsia="Times New Roman" w:cstheme="minorHAnsi"/>
+          <w:color w:val="595959"/>
+          <w:sz w:val="20"/>
+          <w:szCs w:val="20"/>
+          <w:lang w:eastAsia="en-AU"/>
+        </w:rPr>
+        <w:t>Corolla's best friend, you have heard they are a steadfast bad ass, but have never met.</w:t>
+      </w:r>
+    </w:p>
+    <w:p>
+      <w:pPr>
+        <w:spacing w:after="0" w:line="240" w:lineRule="auto"/>
+        <w:rPr>
+          <w:rFonts w:ascii="Arial" w:eastAsia="Times New Roman" w:hAnsi="Arial" w:cs="Arial"/>
           <w:b/>
           <w:bCs/>
           <w:color w:val="595959"/>
@@ -1125,9 +972,18 @@
           <w:szCs w:val="26"/>
           <w:lang w:eastAsia="en-AU"/>
         </w:rPr>
-        <w:t/>
-      </w:r>
-      <w:proofErr w:type="spellEnd"/>
+      </w:pPr>
+    </w:p>
+    <w:p>
+      <w:pPr>
+        <w:spacing w:after="0" w:line="240" w:lineRule="auto"/>
+        <w:rPr>
+          <w:rFonts w:eastAsia="Times New Roman" w:cstheme="minorHAnsi"/>
+          <w:sz w:val="24"/>
+          <w:szCs w:val="24"/>
+          <w:lang w:eastAsia="en-AU"/>
+        </w:rPr>
+      </w:pPr>
       <w:r>
         <w:rPr>
           <w:rFonts w:eastAsia="Times New Roman" w:cstheme="minorHAnsi"/>
@@ -1138,51 +994,29 @@
           <w:szCs w:val="26"/>
           <w:lang w:eastAsia="en-AU"/>
         </w:rPr>
-        <w:t/>
-      </w:r>
-    </w:p>
-    <w:p>
-      <w:pPr>
-        <w:spacing w:after="0" w:line="240" w:lineRule="auto"/>
-        <w:rPr>
-          <w:rFonts w:eastAsia="Times New Roman" w:cstheme="minorHAnsi"/>
-          <w:color w:val="595959"/>
-          <w:sz w:val="20"/>
-          <w:szCs w:val="20"/>
-          <w:lang w:eastAsia="en-AU"/>
-        </w:rPr>
-      </w:pPr>
-      <w:r>
-        <w:rPr>
-          <w:rFonts w:eastAsia="Times New Roman" w:cstheme="minorHAnsi"/>
-          <w:color w:val="595959"/>
-          <w:sz w:val="20"/>
-          <w:szCs w:val="20"/>
-          <w:lang w:eastAsia="en-AU"/>
-        </w:rPr>
-        <w:t xml:space="preserve">You can't believe Chad is trying to steal Corolla away, so what if he benches 200kg? He couldn't hold up 1 minute of conversation.</w:t>
-      </w:r>
-      <w:proofErr w:type="spellStart"/>
-      <w:r>
-        <w:rPr>
-          <w:rFonts w:eastAsia="Times New Roman" w:cstheme="minorHAnsi"/>
-          <w:color w:val="595959"/>
-          <w:sz w:val="20"/>
-          <w:szCs w:val="20"/>
-          <w:lang w:eastAsia="en-AU"/>
-        </w:rPr>
-        <w:t/>
-      </w:r>
-      <w:proofErr w:type="spellEnd"/>
-      <w:r>
-        <w:rPr>
-          <w:rFonts w:eastAsia="Times New Roman" w:cstheme="minorHAnsi"/>
-          <w:color w:val="595959"/>
-          <w:sz w:val="20"/>
-          <w:szCs w:val="20"/>
-          <w:lang w:eastAsia="en-AU"/>
-        </w:rPr>
-        <w:t/>
+        <w:t>Mercedes Bennie</w:t>
+      </w:r>
+    </w:p>
+    <w:p>
+      <w:pPr>
+        <w:spacing w:after="0" w:line="240" w:lineRule="auto"/>
+        <w:rPr>
+          <w:rFonts w:eastAsia="Times New Roman" w:cstheme="minorHAnsi"/>
+          <w:color w:val="595959"/>
+          <w:sz w:val="20"/>
+          <w:szCs w:val="20"/>
+          <w:lang w:eastAsia="en-AU"/>
+        </w:rPr>
+      </w:pPr>
+      <w:r>
+        <w:rPr>
+          <w:rFonts w:eastAsia="Times New Roman" w:cstheme="minorHAnsi"/>
+          <w:color w:val="595959"/>
+          <w:sz w:val="20"/>
+          <w:szCs w:val="20"/>
+          <w:lang w:eastAsia="en-AU"/>
+        </w:rPr>
+        <w:t>Corolla's foster sister. She was always stomping around the house in a huff when you visited.</w:t>
       </w:r>
     </w:p>
     <w:p>
@@ -1198,6 +1032,17 @@
           <w:lang w:eastAsia="en-AU"/>
         </w:rPr>
       </w:pPr>
+    </w:p>
+    <w:p>
+      <w:pPr>
+        <w:spacing w:after="0" w:line="240" w:lineRule="auto"/>
+        <w:rPr>
+          <w:rFonts w:eastAsia="Times New Roman" w:cstheme="minorHAnsi"/>
+          <w:sz w:val="24"/>
+          <w:szCs w:val="24"/>
+          <w:lang w:eastAsia="en-AU"/>
+        </w:rPr>
+      </w:pPr>
       <w:r>
         <w:rPr>
           <w:rFonts w:eastAsia="Times New Roman" w:cstheme="minorHAnsi"/>
@@ -1208,7 +1053,7 @@
           <w:szCs w:val="26"/>
           <w:lang w:eastAsia="en-AU"/>
         </w:rPr>
-        <w:t/>
+        <w:t xml:space="preserve">Dave </w:t>
       </w:r>
       <w:proofErr w:type="spellStart"/>
       <w:r>
@@ -1221,12 +1066,59 @@
           <w:szCs w:val="26"/>
           <w:lang w:eastAsia="en-AU"/>
         </w:rPr>
-        <w:t/>
+        <w:t>Torana</w:t>
       </w:r>
       <w:proofErr w:type="spellEnd"/>
-      <w:r>
-        <w:rPr>
-          <w:rFonts w:eastAsia="Times New Roman" w:cstheme="minorHAnsi"/>
+    </w:p>
+    <w:p>
+      <w:pPr>
+        <w:spacing w:after="0" w:line="240" w:lineRule="auto"/>
+        <w:rPr>
+          <w:rFonts w:eastAsia="Times New Roman" w:cstheme="minorHAnsi"/>
+          <w:color w:val="595959"/>
+          <w:sz w:val="20"/>
+          <w:szCs w:val="20"/>
+          <w:lang w:eastAsia="en-AU"/>
+        </w:rPr>
+      </w:pPr>
+      <w:r>
+        <w:rPr>
+          <w:rFonts w:eastAsia="Times New Roman" w:cstheme="minorHAnsi"/>
+          <w:color w:val="595959"/>
+          <w:sz w:val="20"/>
+          <w:szCs w:val="20"/>
+          <w:lang w:eastAsia="en-AU"/>
+        </w:rPr>
+        <w:t xml:space="preserve">You really connected with Dave last night at the bachelor party. You needed a distraction and he certainly </w:t>
+      </w:r>
+      <w:proofErr w:type="gramStart"/>
+      <w:r>
+        <w:rPr>
+          <w:rFonts w:eastAsia="Times New Roman" w:cstheme="minorHAnsi"/>
+          <w:color w:val="595959"/>
+          <w:sz w:val="20"/>
+          <w:szCs w:val="20"/>
+          <w:lang w:eastAsia="en-AU"/>
+        </w:rPr>
+        <w:t>knows</w:t>
+      </w:r>
+      <w:proofErr w:type="gramEnd"/>
+      <w:r>
+        <w:rPr>
+          <w:rFonts w:eastAsia="Times New Roman" w:cstheme="minorHAnsi"/>
+          <w:color w:val="595959"/>
+          <w:sz w:val="20"/>
+          <w:szCs w:val="20"/>
+          <w:lang w:eastAsia="en-AU"/>
+        </w:rPr>
+        <w:t xml:space="preserve"> how to party.</w:t>
+      </w:r>
+    </w:p>
+    <w:p>
+      <w:pPr>
+        <w:spacing w:after="0" w:line="240" w:lineRule="auto"/>
+        <w:rPr>
+          <w:rFonts w:ascii="Arial" w:eastAsia="Times New Roman" w:hAnsi="Arial" w:cs="Arial"/>
           <w:b/>
           <w:bCs/>
           <w:color w:val="595959"/>
@@ -1234,10 +1126,7 @@
           <w:szCs w:val="26"/>
           <w:lang w:eastAsia="en-AU"/>
         </w:rPr>
-        <w:t/>
-      </w:r>
-      <w:bookmarkStart w:id="3" w:name="OLE_LINK2"/>
-      <w:bookmarkEnd w:id="3"/>
+      </w:pPr>
     </w:p>
     <w:p>
       <w:pPr>
@@ -1249,6 +1138,7 @@
           <w:lang w:eastAsia="en-AU"/>
         </w:rPr>
       </w:pPr>
+      <w:proofErr w:type="spellStart"/>
       <w:r>
         <w:rPr>
           <w:rFonts w:eastAsia="Times New Roman" w:cstheme="minorHAnsi"/>
@@ -1259,9 +1149,9 @@
           <w:szCs w:val="26"/>
           <w:lang w:eastAsia="en-AU"/>
         </w:rPr>
-        <w:t xml:space="preserve">Corolla Castro</w:t>
-      </w:r>
-      <w:proofErr w:type="spellStart"/>
+        <w:t>Sparkie</w:t>
+      </w:r>
+      <w:proofErr w:type="spellEnd"/>
       <w:r>
         <w:rPr>
           <w:rFonts w:eastAsia="Times New Roman" w:cstheme="minorHAnsi"/>
@@ -1272,12 +1162,58 @@
           <w:szCs w:val="26"/>
           <w:lang w:eastAsia="en-AU"/>
         </w:rPr>
-        <w:t/>
-      </w:r>
-      <w:proofErr w:type="spellEnd"/>
-      <w:r>
-        <w:rPr>
-          <w:rFonts w:eastAsia="Times New Roman" w:cstheme="minorHAnsi"/>
+        <w:t xml:space="preserve"> Castro</w:t>
+      </w:r>
+    </w:p>
+    <w:p>
+      <w:pPr>
+        <w:spacing w:after="0" w:line="240" w:lineRule="auto"/>
+        <w:rPr>
+          <w:rFonts w:eastAsia="Times New Roman" w:cstheme="minorHAnsi"/>
+          <w:color w:val="595959"/>
+          <w:sz w:val="20"/>
+          <w:szCs w:val="20"/>
+          <w:lang w:eastAsia="en-AU"/>
+        </w:rPr>
+      </w:pPr>
+      <w:r>
+        <w:rPr>
+          <w:rFonts w:eastAsia="Times New Roman" w:cstheme="minorHAnsi"/>
+          <w:color w:val="595959"/>
+          <w:sz w:val="20"/>
+          <w:szCs w:val="20"/>
+          <w:lang w:eastAsia="en-AU"/>
+        </w:rPr>
+        <w:t xml:space="preserve">You've always had a good relationship with Sparkie, whenever you visited Corolla you would </w:t>
+      </w:r>
+      <w:proofErr w:type="gramStart"/>
+      <w:r>
+        <w:rPr>
+          <w:rFonts w:eastAsia="Times New Roman" w:cstheme="minorHAnsi"/>
+          <w:color w:val="595959"/>
+          <w:sz w:val="20"/>
+          <w:szCs w:val="20"/>
+          <w:lang w:eastAsia="en-AU"/>
+        </w:rPr>
+        <w:t>chat</w:t>
+      </w:r>
+      <w:proofErr w:type="gramEnd"/>
+      <w:r>
+        <w:rPr>
+          <w:rFonts w:eastAsia="Times New Roman" w:cstheme="minorHAnsi"/>
+          <w:color w:val="595959"/>
+          <w:sz w:val="20"/>
+          <w:szCs w:val="20"/>
+          <w:lang w:eastAsia="en-AU"/>
+        </w:rPr>
+        <w:t xml:space="preserve"> but he has become less talkative since Corolla's engagement.</w:t>
+      </w:r>
+    </w:p>
+    <w:p>
+      <w:pPr>
+        <w:spacing w:after="0" w:line="240" w:lineRule="auto"/>
+        <w:rPr>
+          <w:rFonts w:ascii="Arial" w:eastAsia="Times New Roman" w:hAnsi="Arial" w:cs="Arial"/>
           <w:b/>
           <w:bCs/>
           <w:color w:val="595959"/>
@@ -1285,9 +1221,18 @@
           <w:szCs w:val="26"/>
           <w:lang w:eastAsia="en-AU"/>
         </w:rPr>
-        <w:t/>
-      </w:r>
-      <w:proofErr w:type="spellStart"/>
+      </w:pPr>
+    </w:p>
+    <w:p>
+      <w:pPr>
+        <w:spacing w:after="0" w:line="240" w:lineRule="auto"/>
+        <w:rPr>
+          <w:rFonts w:eastAsia="Times New Roman" w:cstheme="minorHAnsi"/>
+          <w:sz w:val="24"/>
+          <w:szCs w:val="24"/>
+          <w:lang w:eastAsia="en-AU"/>
+        </w:rPr>
+      </w:pPr>
       <w:r>
         <w:rPr>
           <w:rFonts w:eastAsia="Times New Roman" w:cstheme="minorHAnsi"/>
@@ -1298,9 +1243,9 @@
           <w:szCs w:val="26"/>
           <w:lang w:eastAsia="en-AU"/>
         </w:rPr>
-        <w:t/>
-      </w:r>
-      <w:proofErr w:type="spellEnd"/>
+        <w:t xml:space="preserve">Vectra </w:t>
+      </w:r>
+      <w:proofErr w:type="spellStart"/>
       <w:r>
         <w:rPr>
           <w:rFonts w:eastAsia="Times New Roman" w:cstheme="minorHAnsi"/>
@@ -1311,51 +1256,30 @@
           <w:szCs w:val="26"/>
           <w:lang w:eastAsia="en-AU"/>
         </w:rPr>
-        <w:t/>
-      </w:r>
-    </w:p>
-    <w:p>
-      <w:pPr>
-        <w:spacing w:after="0" w:line="240" w:lineRule="auto"/>
-        <w:rPr>
-          <w:rFonts w:eastAsia="Times New Roman" w:cstheme="minorHAnsi"/>
-          <w:color w:val="595959"/>
-          <w:sz w:val="20"/>
-          <w:szCs w:val="20"/>
-          <w:lang w:eastAsia="en-AU"/>
-        </w:rPr>
-      </w:pPr>
-      <w:r>
-        <w:rPr>
-          <w:rFonts w:eastAsia="Times New Roman" w:cstheme="minorHAnsi"/>
-          <w:color w:val="595959"/>
-          <w:sz w:val="20"/>
-          <w:szCs w:val="20"/>
-          <w:lang w:eastAsia="en-AU"/>
-        </w:rPr>
-        <w:t xml:space="preserve">The love of your life. You are even already married! If you can just make her see that...</w:t>
-      </w:r>
-      <w:proofErr w:type="spellStart"/>
-      <w:r>
-        <w:rPr>
-          <w:rFonts w:eastAsia="Times New Roman" w:cstheme="minorHAnsi"/>
-          <w:color w:val="595959"/>
-          <w:sz w:val="20"/>
-          <w:szCs w:val="20"/>
-          <w:lang w:eastAsia="en-AU"/>
-        </w:rPr>
-        <w:t/>
+        <w:t>Marolla</w:t>
       </w:r>
       <w:proofErr w:type="spellEnd"/>
-      <w:r>
-        <w:rPr>
-          <w:rFonts w:eastAsia="Times New Roman" w:cstheme="minorHAnsi"/>
-          <w:color w:val="595959"/>
-          <w:sz w:val="20"/>
-          <w:szCs w:val="20"/>
-          <w:lang w:eastAsia="en-AU"/>
-        </w:rPr>
-        <w:t/>
+    </w:p>
+    <w:p>
+      <w:pPr>
+        <w:spacing w:after="0" w:line="240" w:lineRule="auto"/>
+        <w:rPr>
+          <w:rFonts w:eastAsia="Times New Roman" w:cstheme="minorHAnsi"/>
+          <w:color w:val="595959"/>
+          <w:sz w:val="20"/>
+          <w:szCs w:val="20"/>
+          <w:lang w:eastAsia="en-AU"/>
+        </w:rPr>
+      </w:pPr>
+      <w:r>
+        <w:rPr>
+          <w:rFonts w:eastAsia="Times New Roman" w:cstheme="minorHAnsi"/>
+          <w:color w:val="595959"/>
+          <w:sz w:val="20"/>
+          <w:szCs w:val="20"/>
+          <w:lang w:eastAsia="en-AU"/>
+        </w:rPr>
+        <w:t>She's so controlling that she might turn Corolla off Chad. What a nightmare.</w:t>
       </w:r>
     </w:p>
     <w:p>
@@ -1371,6 +1295,19 @@
           <w:lang w:eastAsia="en-AU"/>
         </w:rPr>
       </w:pPr>
+      <w:bookmarkStart w:id="2" w:name="OLE_LINK2"/>
+      <w:bookmarkEnd w:id="2"/>
+    </w:p>
+    <w:p>
+      <w:pPr>
+        <w:spacing w:after="0" w:line="240" w:lineRule="auto"/>
+        <w:rPr>
+          <w:rFonts w:eastAsia="Times New Roman" w:cstheme="minorHAnsi"/>
+          <w:sz w:val="24"/>
+          <w:szCs w:val="24"/>
+          <w:lang w:eastAsia="en-AU"/>
+        </w:rPr>
+      </w:pPr>
       <w:r>
         <w:rPr>
           <w:rFonts w:eastAsia="Times New Roman" w:cstheme="minorHAnsi"/>
@@ -1381,12 +1318,36 @@
           <w:szCs w:val="26"/>
           <w:lang w:eastAsia="en-AU"/>
         </w:rPr>
-        <w:t/>
-      </w:r>
-      <w:proofErr w:type="spellStart"/>
-      <w:r>
-        <w:rPr>
-          <w:rFonts w:eastAsia="Times New Roman" w:cstheme="minorHAnsi"/>
+        <w:t>Lucky the Wonder Dog</w:t>
+      </w:r>
+    </w:p>
+    <w:p>
+      <w:pPr>
+        <w:spacing w:after="0" w:line="240" w:lineRule="auto"/>
+        <w:rPr>
+          <w:rFonts w:eastAsia="Times New Roman" w:cstheme="minorHAnsi"/>
+          <w:color w:val="595959"/>
+          <w:sz w:val="20"/>
+          <w:szCs w:val="20"/>
+          <w:lang w:eastAsia="en-AU"/>
+        </w:rPr>
+      </w:pPr>
+      <w:r>
+        <w:rPr>
+          <w:rFonts w:eastAsia="Times New Roman" w:cstheme="minorHAnsi"/>
+          <w:color w:val="595959"/>
+          <w:sz w:val="20"/>
+          <w:szCs w:val="20"/>
+          <w:lang w:eastAsia="en-AU"/>
+        </w:rPr>
+        <w:t>This dog is better behaved than some of the groom's family. Lucky has such intelligent eyes, you often feel like they are trying to tell you something.</w:t>
+      </w:r>
+    </w:p>
+    <w:p>
+      <w:pPr>
+        <w:spacing w:after="0" w:line="240" w:lineRule="auto"/>
+        <w:rPr>
+          <w:rFonts w:ascii="Arial" w:eastAsia="Times New Roman" w:hAnsi="Arial" w:cs="Arial"/>
           <w:b/>
           <w:bCs/>
           <w:color w:val="595959"/>
@@ -1394,1059 +1355,7 @@
           <w:szCs w:val="26"/>
           <w:lang w:eastAsia="en-AU"/>
         </w:rPr>
-        <w:t/>
-      </w:r>
-      <w:proofErr w:type="spellEnd"/>
-      <w:r>
-        <w:rPr>
-          <w:rFonts w:eastAsia="Times New Roman" w:cstheme="minorHAnsi"/>
-          <w:b/>
-          <w:bCs/>
-          <w:color w:val="595959"/>
-          <w:sz w:val="26"/>
-          <w:szCs w:val="26"/>
-          <w:lang w:eastAsia="en-AU"/>
-        </w:rPr>
-        <w:t/>
-      </w:r>
-      <w:bookmarkStart w:id="3" w:name="OLE_LINK2"/>
-      <w:bookmarkEnd w:id="3"/>
-    </w:p>
-    <w:p>
-      <w:pPr>
-        <w:spacing w:after="0" w:line="240" w:lineRule="auto"/>
-        <w:rPr>
-          <w:rFonts w:eastAsia="Times New Roman" w:cstheme="minorHAnsi"/>
-          <w:sz w:val="24"/>
-          <w:szCs w:val="24"/>
-          <w:lang w:eastAsia="en-AU"/>
-        </w:rPr>
-      </w:pPr>
-      <w:r>
-        <w:rPr>
-          <w:rFonts w:eastAsia="Times New Roman" w:cstheme="minorHAnsi"/>
-          <w:b/>
-          <w:bCs/>
-          <w:color w:val="595959"/>
-          <w:sz w:val="26"/>
-          <w:szCs w:val="26"/>
-          <w:lang w:eastAsia="en-AU"/>
-        </w:rPr>
-        <w:t xml:space="preserve">Gemini Belmont</w:t>
-      </w:r>
-      <w:proofErr w:type="spellStart"/>
-      <w:r>
-        <w:rPr>
-          <w:rFonts w:eastAsia="Times New Roman" w:cstheme="minorHAnsi"/>
-          <w:b/>
-          <w:bCs/>
-          <w:color w:val="595959"/>
-          <w:sz w:val="26"/>
-          <w:szCs w:val="26"/>
-          <w:lang w:eastAsia="en-AU"/>
-        </w:rPr>
-        <w:t/>
-      </w:r>
-      <w:proofErr w:type="spellEnd"/>
-      <w:r>
-        <w:rPr>
-          <w:rFonts w:eastAsia="Times New Roman" w:cstheme="minorHAnsi"/>
-          <w:b/>
-          <w:bCs/>
-          <w:color w:val="595959"/>
-          <w:sz w:val="26"/>
-          <w:szCs w:val="26"/>
-          <w:lang w:eastAsia="en-AU"/>
-        </w:rPr>
-        <w:t/>
-      </w:r>
-      <w:proofErr w:type="spellStart"/>
-      <w:r>
-        <w:rPr>
-          <w:rFonts w:eastAsia="Times New Roman" w:cstheme="minorHAnsi"/>
-          <w:b/>
-          <w:bCs/>
-          <w:color w:val="595959"/>
-          <w:sz w:val="26"/>
-          <w:szCs w:val="26"/>
-          <w:lang w:eastAsia="en-AU"/>
-        </w:rPr>
-        <w:t/>
-      </w:r>
-      <w:proofErr w:type="spellEnd"/>
-      <w:r>
-        <w:rPr>
-          <w:rFonts w:eastAsia="Times New Roman" w:cstheme="minorHAnsi"/>
-          <w:b/>
-          <w:bCs/>
-          <w:color w:val="595959"/>
-          <w:sz w:val="26"/>
-          <w:szCs w:val="26"/>
-          <w:lang w:eastAsia="en-AU"/>
-        </w:rPr>
-        <w:t/>
-      </w:r>
-    </w:p>
-    <w:p>
-      <w:pPr>
-        <w:spacing w:after="0" w:line="240" w:lineRule="auto"/>
-        <w:rPr>
-          <w:rFonts w:eastAsia="Times New Roman" w:cstheme="minorHAnsi"/>
-          <w:color w:val="595959"/>
-          <w:sz w:val="20"/>
-          <w:szCs w:val="20"/>
-          <w:lang w:eastAsia="en-AU"/>
-        </w:rPr>
-      </w:pPr>
-      <w:r>
-        <w:rPr>
-          <w:rFonts w:eastAsia="Times New Roman" w:cstheme="minorHAnsi"/>
-          <w:color w:val="595959"/>
-          <w:sz w:val="20"/>
-          <w:szCs w:val="20"/>
-          <w:lang w:eastAsia="en-AU"/>
-        </w:rPr>
-        <w:t xml:space="preserve">Corolla's best friend, you have heard they are a steadfast bad ass, but have never met.</w:t>
-      </w:r>
-      <w:proofErr w:type="spellStart"/>
-      <w:r>
-        <w:rPr>
-          <w:rFonts w:eastAsia="Times New Roman" w:cstheme="minorHAnsi"/>
-          <w:color w:val="595959"/>
-          <w:sz w:val="20"/>
-          <w:szCs w:val="20"/>
-          <w:lang w:eastAsia="en-AU"/>
-        </w:rPr>
-        <w:t/>
-      </w:r>
-      <w:proofErr w:type="spellEnd"/>
-      <w:r>
-        <w:rPr>
-          <w:rFonts w:eastAsia="Times New Roman" w:cstheme="minorHAnsi"/>
-          <w:color w:val="595959"/>
-          <w:sz w:val="20"/>
-          <w:szCs w:val="20"/>
-          <w:lang w:eastAsia="en-AU"/>
-        </w:rPr>
-        <w:t/>
-      </w:r>
-    </w:p>
-    <w:p>
-      <w:pPr>
-        <w:spacing w:after="0" w:line="240" w:lineRule="auto"/>
-        <w:rPr>
-          <w:rFonts w:ascii="Arial" w:eastAsia="Times New Roman" w:hAnsi="Arial" w:cs="Arial"/>
-          <w:b/>
-          <w:bCs/>
-          <w:color w:val="595959"/>
-          <w:sz w:val="26"/>
-          <w:szCs w:val="26"/>
-          <w:lang w:eastAsia="en-AU"/>
-        </w:rPr>
-      </w:pPr>
-      <w:r>
-        <w:rPr>
-          <w:rFonts w:eastAsia="Times New Roman" w:cstheme="minorHAnsi"/>
-          <w:b/>
-          <w:bCs/>
-          <w:color w:val="595959"/>
-          <w:sz w:val="26"/>
-          <w:szCs w:val="26"/>
-          <w:lang w:eastAsia="en-AU"/>
-        </w:rPr>
-        <w:t/>
-      </w:r>
-      <w:proofErr w:type="spellStart"/>
-      <w:r>
-        <w:rPr>
-          <w:rFonts w:eastAsia="Times New Roman" w:cstheme="minorHAnsi"/>
-          <w:b/>
-          <w:bCs/>
-          <w:color w:val="595959"/>
-          <w:sz w:val="26"/>
-          <w:szCs w:val="26"/>
-          <w:lang w:eastAsia="en-AU"/>
-        </w:rPr>
-        <w:t/>
-      </w:r>
-      <w:proofErr w:type="spellEnd"/>
-      <w:r>
-        <w:rPr>
-          <w:rFonts w:eastAsia="Times New Roman" w:cstheme="minorHAnsi"/>
-          <w:b/>
-          <w:bCs/>
-          <w:color w:val="595959"/>
-          <w:sz w:val="26"/>
-          <w:szCs w:val="26"/>
-          <w:lang w:eastAsia="en-AU"/>
-        </w:rPr>
-        <w:t/>
-      </w:r>
-      <w:bookmarkStart w:id="3" w:name="OLE_LINK2"/>
-      <w:bookmarkEnd w:id="3"/>
-    </w:p>
-    <w:p>
-      <w:pPr>
-        <w:spacing w:after="0" w:line="240" w:lineRule="auto"/>
-        <w:rPr>
-          <w:rFonts w:eastAsia="Times New Roman" w:cstheme="minorHAnsi"/>
-          <w:sz w:val="24"/>
-          <w:szCs w:val="24"/>
-          <w:lang w:eastAsia="en-AU"/>
-        </w:rPr>
-      </w:pPr>
-      <w:r>
-        <w:rPr>
-          <w:rFonts w:eastAsia="Times New Roman" w:cstheme="minorHAnsi"/>
-          <w:b/>
-          <w:bCs/>
-          <w:color w:val="595959"/>
-          <w:sz w:val="26"/>
-          <w:szCs w:val="26"/>
-          <w:lang w:eastAsia="en-AU"/>
-        </w:rPr>
-        <w:t xml:space="preserve">Mercedes Bennie</w:t>
-      </w:r>
-      <w:proofErr w:type="spellStart"/>
-      <w:r>
-        <w:rPr>
-          <w:rFonts w:eastAsia="Times New Roman" w:cstheme="minorHAnsi"/>
-          <w:b/>
-          <w:bCs/>
-          <w:color w:val="595959"/>
-          <w:sz w:val="26"/>
-          <w:szCs w:val="26"/>
-          <w:lang w:eastAsia="en-AU"/>
-        </w:rPr>
-        <w:t/>
-      </w:r>
-      <w:proofErr w:type="spellEnd"/>
-      <w:r>
-        <w:rPr>
-          <w:rFonts w:eastAsia="Times New Roman" w:cstheme="minorHAnsi"/>
-          <w:b/>
-          <w:bCs/>
-          <w:color w:val="595959"/>
-          <w:sz w:val="26"/>
-          <w:szCs w:val="26"/>
-          <w:lang w:eastAsia="en-AU"/>
-        </w:rPr>
-        <w:t/>
-      </w:r>
-      <w:proofErr w:type="spellStart"/>
-      <w:r>
-        <w:rPr>
-          <w:rFonts w:eastAsia="Times New Roman" w:cstheme="minorHAnsi"/>
-          <w:b/>
-          <w:bCs/>
-          <w:color w:val="595959"/>
-          <w:sz w:val="26"/>
-          <w:szCs w:val="26"/>
-          <w:lang w:eastAsia="en-AU"/>
-        </w:rPr>
-        <w:t/>
-      </w:r>
-      <w:proofErr w:type="spellEnd"/>
-      <w:r>
-        <w:rPr>
-          <w:rFonts w:eastAsia="Times New Roman" w:cstheme="minorHAnsi"/>
-          <w:b/>
-          <w:bCs/>
-          <w:color w:val="595959"/>
-          <w:sz w:val="26"/>
-          <w:szCs w:val="26"/>
-          <w:lang w:eastAsia="en-AU"/>
-        </w:rPr>
-        <w:t/>
-      </w:r>
-    </w:p>
-    <w:p>
-      <w:pPr>
-        <w:spacing w:after="0" w:line="240" w:lineRule="auto"/>
-        <w:rPr>
-          <w:rFonts w:eastAsia="Times New Roman" w:cstheme="minorHAnsi"/>
-          <w:color w:val="595959"/>
-          <w:sz w:val="20"/>
-          <w:szCs w:val="20"/>
-          <w:lang w:eastAsia="en-AU"/>
-        </w:rPr>
-      </w:pPr>
-      <w:r>
-        <w:rPr>
-          <w:rFonts w:eastAsia="Times New Roman" w:cstheme="minorHAnsi"/>
-          <w:color w:val="595959"/>
-          <w:sz w:val="20"/>
-          <w:szCs w:val="20"/>
-          <w:lang w:eastAsia="en-AU"/>
-        </w:rPr>
-        <w:t xml:space="preserve">Corolla's foster sister. She was always stomping around the house in a huff when you visited.</w:t>
-      </w:r>
-      <w:proofErr w:type="spellStart"/>
-      <w:r>
-        <w:rPr>
-          <w:rFonts w:eastAsia="Times New Roman" w:cstheme="minorHAnsi"/>
-          <w:color w:val="595959"/>
-          <w:sz w:val="20"/>
-          <w:szCs w:val="20"/>
-          <w:lang w:eastAsia="en-AU"/>
-        </w:rPr>
-        <w:t/>
-      </w:r>
-      <w:proofErr w:type="spellEnd"/>
-      <w:r>
-        <w:rPr>
-          <w:rFonts w:eastAsia="Times New Roman" w:cstheme="minorHAnsi"/>
-          <w:color w:val="595959"/>
-          <w:sz w:val="20"/>
-          <w:szCs w:val="20"/>
-          <w:lang w:eastAsia="en-AU"/>
-        </w:rPr>
-        <w:t/>
-      </w:r>
-    </w:p>
-    <w:p>
-      <w:pPr>
-        <w:spacing w:after="0" w:line="240" w:lineRule="auto"/>
-        <w:rPr>
-          <w:rFonts w:ascii="Arial" w:eastAsia="Times New Roman" w:hAnsi="Arial" w:cs="Arial"/>
-          <w:b/>
-          <w:bCs/>
-          <w:color w:val="595959"/>
-          <w:sz w:val="26"/>
-          <w:szCs w:val="26"/>
-          <w:lang w:eastAsia="en-AU"/>
-        </w:rPr>
-      </w:pPr>
-      <w:r>
-        <w:rPr>
-          <w:rFonts w:eastAsia="Times New Roman" w:cstheme="minorHAnsi"/>
-          <w:b/>
-          <w:bCs/>
-          <w:color w:val="595959"/>
-          <w:sz w:val="26"/>
-          <w:szCs w:val="26"/>
-          <w:lang w:eastAsia="en-AU"/>
-        </w:rPr>
-        <w:t/>
-      </w:r>
-      <w:proofErr w:type="spellStart"/>
-      <w:r>
-        <w:rPr>
-          <w:rFonts w:eastAsia="Times New Roman" w:cstheme="minorHAnsi"/>
-          <w:b/>
-          <w:bCs/>
-          <w:color w:val="595959"/>
-          <w:sz w:val="26"/>
-          <w:szCs w:val="26"/>
-          <w:lang w:eastAsia="en-AU"/>
-        </w:rPr>
-        <w:t/>
-      </w:r>
-      <w:proofErr w:type="spellEnd"/>
-      <w:r>
-        <w:rPr>
-          <w:rFonts w:eastAsia="Times New Roman" w:cstheme="minorHAnsi"/>
-          <w:b/>
-          <w:bCs/>
-          <w:color w:val="595959"/>
-          <w:sz w:val="26"/>
-          <w:szCs w:val="26"/>
-          <w:lang w:eastAsia="en-AU"/>
-        </w:rPr>
-        <w:t/>
-      </w:r>
-      <w:bookmarkStart w:id="3" w:name="OLE_LINK2"/>
-      <w:bookmarkEnd w:id="3"/>
-    </w:p>
-    <w:p>
-      <w:pPr>
-        <w:spacing w:after="0" w:line="240" w:lineRule="auto"/>
-        <w:rPr>
-          <w:rFonts w:eastAsia="Times New Roman" w:cstheme="minorHAnsi"/>
-          <w:sz w:val="24"/>
-          <w:szCs w:val="24"/>
-          <w:lang w:eastAsia="en-AU"/>
-        </w:rPr>
-      </w:pPr>
-      <w:r>
-        <w:rPr>
-          <w:rFonts w:eastAsia="Times New Roman" w:cstheme="minorHAnsi"/>
-          <w:b/>
-          <w:bCs/>
-          <w:color w:val="595959"/>
-          <w:sz w:val="26"/>
-          <w:szCs w:val="26"/>
-          <w:lang w:eastAsia="en-AU"/>
-        </w:rPr>
-        <w:t xml:space="preserve">Dave Torana</w:t>
-      </w:r>
-      <w:proofErr w:type="spellStart"/>
-      <w:r>
-        <w:rPr>
-          <w:rFonts w:eastAsia="Times New Roman" w:cstheme="minorHAnsi"/>
-          <w:b/>
-          <w:bCs/>
-          <w:color w:val="595959"/>
-          <w:sz w:val="26"/>
-          <w:szCs w:val="26"/>
-          <w:lang w:eastAsia="en-AU"/>
-        </w:rPr>
-        <w:t/>
-      </w:r>
-      <w:proofErr w:type="spellEnd"/>
-      <w:r>
-        <w:rPr>
-          <w:rFonts w:eastAsia="Times New Roman" w:cstheme="minorHAnsi"/>
-          <w:b/>
-          <w:bCs/>
-          <w:color w:val="595959"/>
-          <w:sz w:val="26"/>
-          <w:szCs w:val="26"/>
-          <w:lang w:eastAsia="en-AU"/>
-        </w:rPr>
-        <w:t/>
-      </w:r>
-      <w:proofErr w:type="spellStart"/>
-      <w:r>
-        <w:rPr>
-          <w:rFonts w:eastAsia="Times New Roman" w:cstheme="minorHAnsi"/>
-          <w:b/>
-          <w:bCs/>
-          <w:color w:val="595959"/>
-          <w:sz w:val="26"/>
-          <w:szCs w:val="26"/>
-          <w:lang w:eastAsia="en-AU"/>
-        </w:rPr>
-        <w:t/>
-      </w:r>
-      <w:proofErr w:type="spellEnd"/>
-      <w:r>
-        <w:rPr>
-          <w:rFonts w:eastAsia="Times New Roman" w:cstheme="minorHAnsi"/>
-          <w:b/>
-          <w:bCs/>
-          <w:color w:val="595959"/>
-          <w:sz w:val="26"/>
-          <w:szCs w:val="26"/>
-          <w:lang w:eastAsia="en-AU"/>
-        </w:rPr>
-        <w:t/>
-      </w:r>
-    </w:p>
-    <w:p>
-      <w:pPr>
-        <w:spacing w:after="0" w:line="240" w:lineRule="auto"/>
-        <w:rPr>
-          <w:rFonts w:eastAsia="Times New Roman" w:cstheme="minorHAnsi"/>
-          <w:color w:val="595959"/>
-          <w:sz w:val="20"/>
-          <w:szCs w:val="20"/>
-          <w:lang w:eastAsia="en-AU"/>
-        </w:rPr>
-      </w:pPr>
-      <w:r>
-        <w:rPr>
-          <w:rFonts w:eastAsia="Times New Roman" w:cstheme="minorHAnsi"/>
-          <w:color w:val="595959"/>
-          <w:sz w:val="20"/>
-          <w:szCs w:val="20"/>
-          <w:lang w:eastAsia="en-AU"/>
-        </w:rPr>
-        <w:t xml:space="preserve">You really connected with Dave last night at the bachelor party. You needed a distraction and he certainly knows how to party.</w:t>
-      </w:r>
-      <w:proofErr w:type="spellStart"/>
-      <w:r>
-        <w:rPr>
-          <w:rFonts w:eastAsia="Times New Roman" w:cstheme="minorHAnsi"/>
-          <w:color w:val="595959"/>
-          <w:sz w:val="20"/>
-          <w:szCs w:val="20"/>
-          <w:lang w:eastAsia="en-AU"/>
-        </w:rPr>
-        <w:t/>
-      </w:r>
-      <w:proofErr w:type="spellEnd"/>
-      <w:r>
-        <w:rPr>
-          <w:rFonts w:eastAsia="Times New Roman" w:cstheme="minorHAnsi"/>
-          <w:color w:val="595959"/>
-          <w:sz w:val="20"/>
-          <w:szCs w:val="20"/>
-          <w:lang w:eastAsia="en-AU"/>
-        </w:rPr>
-        <w:t/>
-      </w:r>
-    </w:p>
-    <w:p>
-      <w:pPr>
-        <w:spacing w:after="0" w:line="240" w:lineRule="auto"/>
-        <w:rPr>
-          <w:rFonts w:ascii="Arial" w:eastAsia="Times New Roman" w:hAnsi="Arial" w:cs="Arial"/>
-          <w:b/>
-          <w:bCs/>
-          <w:color w:val="595959"/>
-          <w:sz w:val="26"/>
-          <w:szCs w:val="26"/>
-          <w:lang w:eastAsia="en-AU"/>
-        </w:rPr>
-      </w:pPr>
-      <w:r>
-        <w:rPr>
-          <w:rFonts w:eastAsia="Times New Roman" w:cstheme="minorHAnsi"/>
-          <w:b/>
-          <w:bCs/>
-          <w:color w:val="595959"/>
-          <w:sz w:val="26"/>
-          <w:szCs w:val="26"/>
-          <w:lang w:eastAsia="en-AU"/>
-        </w:rPr>
-        <w:t/>
-      </w:r>
-      <w:proofErr w:type="spellStart"/>
-      <w:r>
-        <w:rPr>
-          <w:rFonts w:eastAsia="Times New Roman" w:cstheme="minorHAnsi"/>
-          <w:b/>
-          <w:bCs/>
-          <w:color w:val="595959"/>
-          <w:sz w:val="26"/>
-          <w:szCs w:val="26"/>
-          <w:lang w:eastAsia="en-AU"/>
-        </w:rPr>
-        <w:t/>
-      </w:r>
-      <w:proofErr w:type="spellEnd"/>
-      <w:r>
-        <w:rPr>
-          <w:rFonts w:eastAsia="Times New Roman" w:cstheme="minorHAnsi"/>
-          <w:b/>
-          <w:bCs/>
-          <w:color w:val="595959"/>
-          <w:sz w:val="26"/>
-          <w:szCs w:val="26"/>
-          <w:lang w:eastAsia="en-AU"/>
-        </w:rPr>
-        <w:t/>
-      </w:r>
-      <w:bookmarkStart w:id="3" w:name="OLE_LINK2"/>
-      <w:bookmarkEnd w:id="3"/>
-    </w:p>
-    <w:p>
-      <w:pPr>
-        <w:spacing w:after="0" w:line="240" w:lineRule="auto"/>
-        <w:rPr>
-          <w:rFonts w:eastAsia="Times New Roman" w:cstheme="minorHAnsi"/>
-          <w:sz w:val="24"/>
-          <w:szCs w:val="24"/>
-          <w:lang w:eastAsia="en-AU"/>
-        </w:rPr>
-      </w:pPr>
-      <w:r>
-        <w:rPr>
-          <w:rFonts w:eastAsia="Times New Roman" w:cstheme="minorHAnsi"/>
-          <w:b/>
-          <w:bCs/>
-          <w:color w:val="595959"/>
-          <w:sz w:val="26"/>
-          <w:szCs w:val="26"/>
-          <w:lang w:eastAsia="en-AU"/>
-        </w:rPr>
-        <w:t xml:space="preserve">Sparkie Castro</w:t>
-      </w:r>
-      <w:proofErr w:type="spellStart"/>
-      <w:r>
-        <w:rPr>
-          <w:rFonts w:eastAsia="Times New Roman" w:cstheme="minorHAnsi"/>
-          <w:b/>
-          <w:bCs/>
-          <w:color w:val="595959"/>
-          <w:sz w:val="26"/>
-          <w:szCs w:val="26"/>
-          <w:lang w:eastAsia="en-AU"/>
-        </w:rPr>
-        <w:t/>
-      </w:r>
-      <w:proofErr w:type="spellEnd"/>
-      <w:r>
-        <w:rPr>
-          <w:rFonts w:eastAsia="Times New Roman" w:cstheme="minorHAnsi"/>
-          <w:b/>
-          <w:bCs/>
-          <w:color w:val="595959"/>
-          <w:sz w:val="26"/>
-          <w:szCs w:val="26"/>
-          <w:lang w:eastAsia="en-AU"/>
-        </w:rPr>
-        <w:t/>
-      </w:r>
-      <w:proofErr w:type="spellStart"/>
-      <w:r>
-        <w:rPr>
-          <w:rFonts w:eastAsia="Times New Roman" w:cstheme="minorHAnsi"/>
-          <w:b/>
-          <w:bCs/>
-          <w:color w:val="595959"/>
-          <w:sz w:val="26"/>
-          <w:szCs w:val="26"/>
-          <w:lang w:eastAsia="en-AU"/>
-        </w:rPr>
-        <w:t/>
-      </w:r>
-      <w:proofErr w:type="spellEnd"/>
-      <w:r>
-        <w:rPr>
-          <w:rFonts w:eastAsia="Times New Roman" w:cstheme="minorHAnsi"/>
-          <w:b/>
-          <w:bCs/>
-          <w:color w:val="595959"/>
-          <w:sz w:val="26"/>
-          <w:szCs w:val="26"/>
-          <w:lang w:eastAsia="en-AU"/>
-        </w:rPr>
-        <w:t/>
-      </w:r>
-    </w:p>
-    <w:p>
-      <w:pPr>
-        <w:spacing w:after="0" w:line="240" w:lineRule="auto"/>
-        <w:rPr>
-          <w:rFonts w:eastAsia="Times New Roman" w:cstheme="minorHAnsi"/>
-          <w:color w:val="595959"/>
-          <w:sz w:val="20"/>
-          <w:szCs w:val="20"/>
-          <w:lang w:eastAsia="en-AU"/>
-        </w:rPr>
-      </w:pPr>
-      <w:r>
-        <w:rPr>
-          <w:rFonts w:eastAsia="Times New Roman" w:cstheme="minorHAnsi"/>
-          <w:color w:val="595959"/>
-          <w:sz w:val="20"/>
-          <w:szCs w:val="20"/>
-          <w:lang w:eastAsia="en-AU"/>
-        </w:rPr>
-        <w:t xml:space="preserve">You've always had a good relationship with Sparkie, whenever you visited Corolla you would chat but he has become less talkative since Corolla's engagement.</w:t>
-      </w:r>
-      <w:proofErr w:type="spellStart"/>
-      <w:r>
-        <w:rPr>
-          <w:rFonts w:eastAsia="Times New Roman" w:cstheme="minorHAnsi"/>
-          <w:color w:val="595959"/>
-          <w:sz w:val="20"/>
-          <w:szCs w:val="20"/>
-          <w:lang w:eastAsia="en-AU"/>
-        </w:rPr>
-        <w:t/>
-      </w:r>
-      <w:proofErr w:type="spellEnd"/>
-      <w:r>
-        <w:rPr>
-          <w:rFonts w:eastAsia="Times New Roman" w:cstheme="minorHAnsi"/>
-          <w:color w:val="595959"/>
-          <w:sz w:val="20"/>
-          <w:szCs w:val="20"/>
-          <w:lang w:eastAsia="en-AU"/>
-        </w:rPr>
-        <w:t/>
-      </w:r>
-    </w:p>
-    <w:p>
-      <w:pPr>
-        <w:spacing w:after="0" w:line="240" w:lineRule="auto"/>
-        <w:rPr>
-          <w:rFonts w:ascii="Arial" w:eastAsia="Times New Roman" w:hAnsi="Arial" w:cs="Arial"/>
-          <w:b/>
-          <w:bCs/>
-          <w:color w:val="595959"/>
-          <w:sz w:val="26"/>
-          <w:szCs w:val="26"/>
-          <w:lang w:eastAsia="en-AU"/>
-        </w:rPr>
-      </w:pPr>
-      <w:r>
-        <w:rPr>
-          <w:rFonts w:eastAsia="Times New Roman" w:cstheme="minorHAnsi"/>
-          <w:b/>
-          <w:bCs/>
-          <w:color w:val="595959"/>
-          <w:sz w:val="26"/>
-          <w:szCs w:val="26"/>
-          <w:lang w:eastAsia="en-AU"/>
-        </w:rPr>
-        <w:t/>
-      </w:r>
-      <w:proofErr w:type="spellStart"/>
-      <w:r>
-        <w:rPr>
-          <w:rFonts w:eastAsia="Times New Roman" w:cstheme="minorHAnsi"/>
-          <w:b/>
-          <w:bCs/>
-          <w:color w:val="595959"/>
-          <w:sz w:val="26"/>
-          <w:szCs w:val="26"/>
-          <w:lang w:eastAsia="en-AU"/>
-        </w:rPr>
-        <w:t/>
-      </w:r>
-      <w:proofErr w:type="spellEnd"/>
-      <w:r>
-        <w:rPr>
-          <w:rFonts w:eastAsia="Times New Roman" w:cstheme="minorHAnsi"/>
-          <w:b/>
-          <w:bCs/>
-          <w:color w:val="595959"/>
-          <w:sz w:val="26"/>
-          <w:szCs w:val="26"/>
-          <w:lang w:eastAsia="en-AU"/>
-        </w:rPr>
-        <w:t/>
-      </w:r>
-      <w:bookmarkStart w:id="3" w:name="OLE_LINK2"/>
-      <w:bookmarkEnd w:id="3"/>
-    </w:p>
-    <w:p>
-      <w:pPr>
-        <w:spacing w:after="0" w:line="240" w:lineRule="auto"/>
-        <w:rPr>
-          <w:rFonts w:eastAsia="Times New Roman" w:cstheme="minorHAnsi"/>
-          <w:sz w:val="24"/>
-          <w:szCs w:val="24"/>
-          <w:lang w:eastAsia="en-AU"/>
-        </w:rPr>
-      </w:pPr>
-      <w:r>
-        <w:rPr>
-          <w:rFonts w:eastAsia="Times New Roman" w:cstheme="minorHAnsi"/>
-          <w:b/>
-          <w:bCs/>
-          <w:color w:val="595959"/>
-          <w:sz w:val="26"/>
-          <w:szCs w:val="26"/>
-          <w:lang w:eastAsia="en-AU"/>
-        </w:rPr>
-        <w:t xml:space="preserve">Vectra Marolla</w:t>
-      </w:r>
-      <w:proofErr w:type="spellStart"/>
-      <w:r>
-        <w:rPr>
-          <w:rFonts w:eastAsia="Times New Roman" w:cstheme="minorHAnsi"/>
-          <w:b/>
-          <w:bCs/>
-          <w:color w:val="595959"/>
-          <w:sz w:val="26"/>
-          <w:szCs w:val="26"/>
-          <w:lang w:eastAsia="en-AU"/>
-        </w:rPr>
-        <w:t/>
-      </w:r>
-      <w:proofErr w:type="spellEnd"/>
-      <w:r>
-        <w:rPr>
-          <w:rFonts w:eastAsia="Times New Roman" w:cstheme="minorHAnsi"/>
-          <w:b/>
-          <w:bCs/>
-          <w:color w:val="595959"/>
-          <w:sz w:val="26"/>
-          <w:szCs w:val="26"/>
-          <w:lang w:eastAsia="en-AU"/>
-        </w:rPr>
-        <w:t/>
-      </w:r>
-      <w:proofErr w:type="spellStart"/>
-      <w:r>
-        <w:rPr>
-          <w:rFonts w:eastAsia="Times New Roman" w:cstheme="minorHAnsi"/>
-          <w:b/>
-          <w:bCs/>
-          <w:color w:val="595959"/>
-          <w:sz w:val="26"/>
-          <w:szCs w:val="26"/>
-          <w:lang w:eastAsia="en-AU"/>
-        </w:rPr>
-        <w:t/>
-      </w:r>
-      <w:proofErr w:type="spellEnd"/>
-      <w:r>
-        <w:rPr>
-          <w:rFonts w:eastAsia="Times New Roman" w:cstheme="minorHAnsi"/>
-          <w:b/>
-          <w:bCs/>
-          <w:color w:val="595959"/>
-          <w:sz w:val="26"/>
-          <w:szCs w:val="26"/>
-          <w:lang w:eastAsia="en-AU"/>
-        </w:rPr>
-        <w:t/>
-      </w:r>
-    </w:p>
-    <w:p>
-      <w:pPr>
-        <w:spacing w:after="0" w:line="240" w:lineRule="auto"/>
-        <w:rPr>
-          <w:rFonts w:eastAsia="Times New Roman" w:cstheme="minorHAnsi"/>
-          <w:color w:val="595959"/>
-          <w:sz w:val="20"/>
-          <w:szCs w:val="20"/>
-          <w:lang w:eastAsia="en-AU"/>
-        </w:rPr>
-      </w:pPr>
-      <w:r>
-        <w:rPr>
-          <w:rFonts w:eastAsia="Times New Roman" w:cstheme="minorHAnsi"/>
-          <w:color w:val="595959"/>
-          <w:sz w:val="20"/>
-          <w:szCs w:val="20"/>
-          <w:lang w:eastAsia="en-AU"/>
-        </w:rPr>
-        <w:t xml:space="preserve">She's so controlling that she might turn Corolla off Chad. What a nightmare.</w:t>
-      </w:r>
-      <w:proofErr w:type="spellStart"/>
-      <w:r>
-        <w:rPr>
-          <w:rFonts w:eastAsia="Times New Roman" w:cstheme="minorHAnsi"/>
-          <w:color w:val="595959"/>
-          <w:sz w:val="20"/>
-          <w:szCs w:val="20"/>
-          <w:lang w:eastAsia="en-AU"/>
-        </w:rPr>
-        <w:t/>
-      </w:r>
-      <w:proofErr w:type="spellEnd"/>
-      <w:r>
-        <w:rPr>
-          <w:rFonts w:eastAsia="Times New Roman" w:cstheme="minorHAnsi"/>
-          <w:color w:val="595959"/>
-          <w:sz w:val="20"/>
-          <w:szCs w:val="20"/>
-          <w:lang w:eastAsia="en-AU"/>
-        </w:rPr>
-        <w:t/>
-      </w:r>
-    </w:p>
-    <w:p>
-      <w:pPr>
-        <w:spacing w:after="0" w:line="240" w:lineRule="auto"/>
-        <w:rPr>
-          <w:rFonts w:ascii="Arial" w:eastAsia="Times New Roman" w:hAnsi="Arial" w:cs="Arial"/>
-          <w:b/>
-          <w:bCs/>
-          <w:color w:val="595959"/>
-          <w:sz w:val="26"/>
-          <w:szCs w:val="26"/>
-          <w:lang w:eastAsia="en-AU"/>
-        </w:rPr>
-      </w:pPr>
-      <w:r>
-        <w:rPr>
-          <w:rFonts w:eastAsia="Times New Roman" w:cstheme="minorHAnsi"/>
-          <w:b/>
-          <w:bCs/>
-          <w:color w:val="595959"/>
-          <w:sz w:val="26"/>
-          <w:szCs w:val="26"/>
-          <w:lang w:eastAsia="en-AU"/>
-        </w:rPr>
-        <w:t/>
-      </w:r>
-      <w:proofErr w:type="spellStart"/>
-      <w:r>
-        <w:rPr>
-          <w:rFonts w:eastAsia="Times New Roman" w:cstheme="minorHAnsi"/>
-          <w:b/>
-          <w:bCs/>
-          <w:color w:val="595959"/>
-          <w:sz w:val="26"/>
-          <w:szCs w:val="26"/>
-          <w:lang w:eastAsia="en-AU"/>
-        </w:rPr>
-        <w:t/>
-      </w:r>
-      <w:proofErr w:type="spellEnd"/>
-      <w:r>
-        <w:rPr>
-          <w:rFonts w:eastAsia="Times New Roman" w:cstheme="minorHAnsi"/>
-          <w:b/>
-          <w:bCs/>
-          <w:color w:val="595959"/>
-          <w:sz w:val="26"/>
-          <w:szCs w:val="26"/>
-          <w:lang w:eastAsia="en-AU"/>
-        </w:rPr>
-        <w:t/>
-      </w:r>
-      <w:bookmarkStart w:id="3" w:name="OLE_LINK2"/>
-      <w:bookmarkEnd w:id="3"/>
-    </w:p>
-    <w:p>
-      <w:pPr>
-        <w:spacing w:after="0" w:line="240" w:lineRule="auto"/>
-        <w:rPr>
-          <w:rFonts w:eastAsia="Times New Roman" w:cstheme="minorHAnsi"/>
-          <w:sz w:val="24"/>
-          <w:szCs w:val="24"/>
-          <w:lang w:eastAsia="en-AU"/>
-        </w:rPr>
-      </w:pPr>
-      <w:r>
-        <w:rPr>
-          <w:rFonts w:eastAsia="Times New Roman" w:cstheme="minorHAnsi"/>
-          <w:b/>
-          <w:bCs/>
-          <w:color w:val="595959"/>
-          <w:sz w:val="26"/>
-          <w:szCs w:val="26"/>
-          <w:lang w:eastAsia="en-AU"/>
-        </w:rPr>
-        <w:t xml:space="preserve">Lucky the Wonder Dog</w:t>
-      </w:r>
-      <w:proofErr w:type="spellStart"/>
-      <w:r>
-        <w:rPr>
-          <w:rFonts w:eastAsia="Times New Roman" w:cstheme="minorHAnsi"/>
-          <w:b/>
-          <w:bCs/>
-          <w:color w:val="595959"/>
-          <w:sz w:val="26"/>
-          <w:szCs w:val="26"/>
-          <w:lang w:eastAsia="en-AU"/>
-        </w:rPr>
-        <w:t/>
-      </w:r>
-      <w:proofErr w:type="spellEnd"/>
-      <w:r>
-        <w:rPr>
-          <w:rFonts w:eastAsia="Times New Roman" w:cstheme="minorHAnsi"/>
-          <w:b/>
-          <w:bCs/>
-          <w:color w:val="595959"/>
-          <w:sz w:val="26"/>
-          <w:szCs w:val="26"/>
-          <w:lang w:eastAsia="en-AU"/>
-        </w:rPr>
-        <w:t/>
-      </w:r>
-      <w:proofErr w:type="spellStart"/>
-      <w:r>
-        <w:rPr>
-          <w:rFonts w:eastAsia="Times New Roman" w:cstheme="minorHAnsi"/>
-          <w:b/>
-          <w:bCs/>
-          <w:color w:val="595959"/>
-          <w:sz w:val="26"/>
-          <w:szCs w:val="26"/>
-          <w:lang w:eastAsia="en-AU"/>
-        </w:rPr>
-        <w:t/>
-      </w:r>
-      <w:proofErr w:type="spellEnd"/>
-      <w:r>
-        <w:rPr>
-          <w:rFonts w:eastAsia="Times New Roman" w:cstheme="minorHAnsi"/>
-          <w:b/>
-          <w:bCs/>
-          <w:color w:val="595959"/>
-          <w:sz w:val="26"/>
-          <w:szCs w:val="26"/>
-          <w:lang w:eastAsia="en-AU"/>
-        </w:rPr>
-        <w:t/>
-      </w:r>
-    </w:p>
-    <w:p>
-      <w:pPr>
-        <w:spacing w:after="0" w:line="240" w:lineRule="auto"/>
-        <w:rPr>
-          <w:rFonts w:eastAsia="Times New Roman" w:cstheme="minorHAnsi"/>
-          <w:color w:val="595959"/>
-          <w:sz w:val="20"/>
-          <w:szCs w:val="20"/>
-          <w:lang w:eastAsia="en-AU"/>
-        </w:rPr>
-      </w:pPr>
-      <w:r>
-        <w:rPr>
-          <w:rFonts w:eastAsia="Times New Roman" w:cstheme="minorHAnsi"/>
-          <w:color w:val="595959"/>
-          <w:sz w:val="20"/>
-          <w:szCs w:val="20"/>
-          <w:lang w:eastAsia="en-AU"/>
-        </w:rPr>
-        <w:t xml:space="preserve">This dog is better behaved than some of the groom's family. Lucky has such intelligent eyes, you often feel like they are trying to tell you something.</w:t>
-      </w:r>
-      <w:proofErr w:type="spellStart"/>
-      <w:r>
-        <w:rPr>
-          <w:rFonts w:eastAsia="Times New Roman" w:cstheme="minorHAnsi"/>
-          <w:color w:val="595959"/>
-          <w:sz w:val="20"/>
-          <w:szCs w:val="20"/>
-          <w:lang w:eastAsia="en-AU"/>
-        </w:rPr>
-        <w:t/>
-      </w:r>
-      <w:proofErr w:type="spellEnd"/>
-      <w:r>
-        <w:rPr>
-          <w:rFonts w:eastAsia="Times New Roman" w:cstheme="minorHAnsi"/>
-          <w:color w:val="595959"/>
-          <w:sz w:val="20"/>
-          <w:szCs w:val="20"/>
-          <w:lang w:eastAsia="en-AU"/>
-        </w:rPr>
-        <w:t/>
-      </w:r>
-    </w:p>
-    <w:p>
-      <w:pPr>
-        <w:spacing w:after="0" w:line="240" w:lineRule="auto"/>
-        <w:rPr>
-          <w:rFonts w:ascii="Arial" w:eastAsia="Times New Roman" w:hAnsi="Arial" w:cs="Arial"/>
-          <w:b/>
-          <w:bCs/>
-          <w:color w:val="595959"/>
-          <w:sz w:val="26"/>
-          <w:szCs w:val="26"/>
-          <w:lang w:eastAsia="en-AU"/>
-        </w:rPr>
-      </w:pPr>
-      <w:r>
-        <w:rPr>
-          <w:rFonts w:eastAsia="Times New Roman" w:cstheme="minorHAnsi"/>
-          <w:b/>
-          <w:bCs/>
-          <w:color w:val="595959"/>
-          <w:sz w:val="26"/>
-          <w:szCs w:val="26"/>
-          <w:lang w:eastAsia="en-AU"/>
-        </w:rPr>
-        <w:t/>
-      </w:r>
-      <w:proofErr w:type="spellStart"/>
-      <w:r>
-        <w:rPr>
-          <w:rFonts w:eastAsia="Times New Roman" w:cstheme="minorHAnsi"/>
-          <w:b/>
-          <w:bCs/>
-          <w:color w:val="595959"/>
-          <w:sz w:val="26"/>
-          <w:szCs w:val="26"/>
-          <w:lang w:eastAsia="en-AU"/>
-        </w:rPr>
-        <w:t/>
-      </w:r>
-      <w:proofErr w:type="spellEnd"/>
-      <w:r>
-        <w:rPr>
-          <w:rFonts w:eastAsia="Times New Roman" w:cstheme="minorHAnsi"/>
-          <w:b/>
-          <w:bCs/>
-          <w:color w:val="595959"/>
-          <w:sz w:val="26"/>
-          <w:szCs w:val="26"/>
-          <w:lang w:eastAsia="en-AU"/>
-        </w:rPr>
-        <w:t/>
-      </w:r>
+      </w:pPr>
       <w:r>
         <w:br w:type="page"/>
       </w:r>
@@ -2537,46 +1446,6 @@
           <w:lang w:eastAsia="en-AU"/>
         </w:rPr>
       </w:pPr>
-      <w:r>
-        <w:rPr>
-          <w:rFonts w:ascii="Arial" w:eastAsia="Times New Roman" w:hAnsi="Arial" w:cs="Arial"/>
-          <w:b/>
-          <w:bCs/>
-          <w:color w:val="595959"/>
-          <w:sz w:val="26"/>
-          <w:szCs w:val="26"/>
-          <w:lang w:eastAsia="en-AU"/>
-        </w:rPr>
-        <w:t/>
-      </w:r>
-      <w:proofErr w:type="spellStart"/>
-      <w:r>
-        <w:rPr>
-          <w:rFonts w:ascii="Arial" w:eastAsia="Times New Roman" w:hAnsi="Arial" w:cs="Arial"/>
-          <w:b/>
-          <w:bCs/>
-          <w:color w:val="595959"/>
-          <w:sz w:val="26"/>
-          <w:szCs w:val="26"/>
-          <w:lang w:eastAsia="en-AU"/>
-        </w:rPr>
-        <w:t/>
-      </w:r>
-      <w:proofErr w:type="spellEnd"/>
-      <w:r>
-        <w:rPr>
-          <w:rFonts w:ascii="Arial" w:eastAsia="Times New Roman" w:hAnsi="Arial" w:cs="Arial"/>
-          <w:b/>
-          <w:bCs/>
-          <w:color w:val="595959"/>
-          <w:sz w:val="26"/>
-          <w:szCs w:val="26"/>
-          <w:lang w:eastAsia="en-AU"/>
-        </w:rPr>
-        <w:t/>
-      </w:r>
-      <w:bookmarkStart w:id="4" w:name="OLE_LINK1"/>
-      <w:bookmarkEnd w:id="4"/>
     </w:p>
     <w:tbl>
       <w:tblPr>
@@ -2620,7 +1489,7 @@
                 <w:sz w:val="28"/>
                 <w:szCs w:val="28"/>
               </w:rPr>
-              <w:t xml:space="preserve">Ability</w:t>
+              <w:t>Ability</w:t>
             </w:r>
           </w:p>
         </w:tc>
@@ -2653,7 +1522,7 @@
                 <w:sz w:val="36"/>
                 <w:szCs w:val="36"/>
               </w:rPr>
-              <w:t xml:space="preserve">I'm too busy</w:t>
+              <w:t>I'm too busy</w:t>
             </w:r>
           </w:p>
         </w:tc>
@@ -2712,7 +1581,7 @@
                 <w:sz w:val="20"/>
                 <w:szCs w:val="20"/>
               </w:rPr>
-              <w:t xml:space="preserve">If someone uses an ability on you that forces you to reveal your information or secret, show this ability to them and keep your information or secret hidden instead.</w:t>
+              <w:t>If someone uses an ability on you that forces you to reveal your information or secret, show this ability to them and keep your information or secret hidden instead.</w:t>
             </w:r>
           </w:p>
         </w:tc>
@@ -2766,7 +1635,7 @@
                 <w:sz w:val="28"/>
                 <w:szCs w:val="28"/>
               </w:rPr>
-              <w:t xml:space="preserve">Usages:</w:t>
+              <w:t>Usages:</w:t>
             </w:r>
             <w:r>
               <w:rPr>
@@ -2784,7 +1653,7 @@
                 <w:sz w:val="28"/>
                 <w:szCs w:val="28"/>
               </w:rPr>
-              <w:t xml:space="preserve">O O O</w:t>
+              <w:t xml:space="preserve">O </w:t>
             </w:r>
             <w:proofErr w:type="spellStart"/>
             <w:r>
@@ -2794,7 +1663,7 @@
                 <w:sz w:val="28"/>
                 <w:szCs w:val="28"/>
               </w:rPr>
-              <w:t/>
+              <w:t>O</w:t>
             </w:r>
             <w:proofErr w:type="spellEnd"/>
             <w:r>
@@ -2804,8 +1673,19 @@
                 <w:sz w:val="28"/>
                 <w:szCs w:val="28"/>
               </w:rPr>
-              <w:t/>
+              <w:t xml:space="preserve"> </w:t>
             </w:r>
+            <w:proofErr w:type="spellStart"/>
+            <w:r>
+              <w:rPr>
+                <w:rFonts w:ascii="Monotype Corsiva" w:hAnsi="Monotype Corsiva" w:cs="Arial"/>
+                <w:color w:val="000000"/>
+                <w:sz w:val="28"/>
+                <w:szCs w:val="28"/>
+              </w:rPr>
+              <w:t>O</w:t>
+            </w:r>
+            <w:proofErr w:type="spellEnd"/>
           </w:p>
         </w:tc>
       </w:tr>
@@ -2823,46 +1703,6 @@
           <w:lang w:eastAsia="en-AU"/>
         </w:rPr>
       </w:pPr>
-      <w:r>
-        <w:rPr>
-          <w:rFonts w:ascii="Arial" w:eastAsia="Times New Roman" w:hAnsi="Arial" w:cs="Arial"/>
-          <w:b/>
-          <w:bCs/>
-          <w:color w:val="595959"/>
-          <w:sz w:val="26"/>
-          <w:szCs w:val="26"/>
-          <w:lang w:eastAsia="en-AU"/>
-        </w:rPr>
-        <w:t/>
-      </w:r>
-      <w:proofErr w:type="spellStart"/>
-      <w:r>
-        <w:rPr>
-          <w:rFonts w:ascii="Arial" w:eastAsia="Times New Roman" w:hAnsi="Arial" w:cs="Arial"/>
-          <w:b/>
-          <w:bCs/>
-          <w:color w:val="595959"/>
-          <w:sz w:val="26"/>
-          <w:szCs w:val="26"/>
-          <w:lang w:eastAsia="en-AU"/>
-        </w:rPr>
-        <w:t/>
-      </w:r>
-      <w:proofErr w:type="spellEnd"/>
-      <w:r>
-        <w:rPr>
-          <w:rFonts w:ascii="Arial" w:eastAsia="Times New Roman" w:hAnsi="Arial" w:cs="Arial"/>
-          <w:b/>
-          <w:bCs/>
-          <w:color w:val="595959"/>
-          <w:sz w:val="26"/>
-          <w:szCs w:val="26"/>
-          <w:lang w:eastAsia="en-AU"/>
-        </w:rPr>
-        <w:t/>
-      </w:r>
-      <w:bookmarkStart w:id="4" w:name="OLE_LINK1"/>
-      <w:bookmarkEnd w:id="4"/>
     </w:p>
     <w:tbl>
       <w:tblPr>
@@ -2906,7 +1746,7 @@
                 <w:sz w:val="28"/>
                 <w:szCs w:val="28"/>
               </w:rPr>
-              <w:t xml:space="preserve">Ability</w:t>
+              <w:t>Ability</w:t>
             </w:r>
           </w:p>
         </w:tc>
@@ -2939,7 +1779,7 @@
                 <w:sz w:val="36"/>
                 <w:szCs w:val="36"/>
               </w:rPr>
-              <w:t xml:space="preserve">I'll let you in on a secret</w:t>
+              <w:t>I'll let you in on a secret</w:t>
             </w:r>
           </w:p>
         </w:tc>
@@ -2998,7 +1838,7 @@
                 <w:sz w:val="20"/>
                 <w:szCs w:val="20"/>
               </w:rPr>
-              <w:t xml:space="preserve">Show someone your 'Other People' section about them (this ability does not work on players not in your Other people section). If you manage this, the player must show you their secret.</w:t>
+              <w:t>Show someone your 'Other People' section about them (this ability does not work on players not in your Other people section). If you manage this, the player must show you their secret.</w:t>
             </w:r>
           </w:p>
         </w:tc>
@@ -3052,7 +1892,7 @@
                 <w:sz w:val="28"/>
                 <w:szCs w:val="28"/>
               </w:rPr>
-              <w:t xml:space="preserve">Usages:</w:t>
+              <w:t>Usages:</w:t>
             </w:r>
             <w:r>
               <w:rPr>
@@ -3070,7 +1910,7 @@
                 <w:sz w:val="28"/>
                 <w:szCs w:val="28"/>
               </w:rPr>
-              <w:t xml:space="preserve">O O O</w:t>
+              <w:t xml:space="preserve">O </w:t>
             </w:r>
             <w:proofErr w:type="spellStart"/>
             <w:r>
@@ -3080,7 +1920,7 @@
                 <w:sz w:val="28"/>
                 <w:szCs w:val="28"/>
               </w:rPr>
-              <w:t/>
+              <w:t>O</w:t>
             </w:r>
             <w:proofErr w:type="spellEnd"/>
             <w:r>
@@ -3090,8 +1930,19 @@
                 <w:sz w:val="28"/>
                 <w:szCs w:val="28"/>
               </w:rPr>
-              <w:t/>
+              <w:t xml:space="preserve"> </w:t>
             </w:r>
+            <w:proofErr w:type="spellStart"/>
+            <w:r>
+              <w:rPr>
+                <w:rFonts w:ascii="Monotype Corsiva" w:hAnsi="Monotype Corsiva" w:cs="Arial"/>
+                <w:color w:val="000000"/>
+                <w:sz w:val="28"/>
+                <w:szCs w:val="28"/>
+              </w:rPr>
+              <w:t>O</w:t>
+            </w:r>
+            <w:proofErr w:type="spellEnd"/>
           </w:p>
         </w:tc>
       </w:tr>
@@ -3109,46 +1960,6 @@
           <w:lang w:eastAsia="en-AU"/>
         </w:rPr>
       </w:pPr>
-      <w:r>
-        <w:rPr>
-          <w:rFonts w:ascii="Arial" w:eastAsia="Times New Roman" w:hAnsi="Arial" w:cs="Arial"/>
-          <w:b/>
-          <w:bCs/>
-          <w:color w:val="595959"/>
-          <w:sz w:val="26"/>
-          <w:szCs w:val="26"/>
-          <w:lang w:eastAsia="en-AU"/>
-        </w:rPr>
-        <w:t/>
-      </w:r>
-      <w:proofErr w:type="spellStart"/>
-      <w:r>
-        <w:rPr>
-          <w:rFonts w:ascii="Arial" w:eastAsia="Times New Roman" w:hAnsi="Arial" w:cs="Arial"/>
-          <w:b/>
-          <w:bCs/>
-          <w:color w:val="595959"/>
-          <w:sz w:val="26"/>
-          <w:szCs w:val="26"/>
-          <w:lang w:eastAsia="en-AU"/>
-        </w:rPr>
-        <w:t/>
-      </w:r>
-      <w:proofErr w:type="spellEnd"/>
-      <w:r>
-        <w:rPr>
-          <w:rFonts w:ascii="Arial" w:eastAsia="Times New Roman" w:hAnsi="Arial" w:cs="Arial"/>
-          <w:b/>
-          <w:bCs/>
-          <w:color w:val="595959"/>
-          <w:sz w:val="26"/>
-          <w:szCs w:val="26"/>
-          <w:lang w:eastAsia="en-AU"/>
-        </w:rPr>
-        <w:t/>
-      </w:r>
-      <w:bookmarkStart w:id="4" w:name="OLE_LINK1"/>
-      <w:bookmarkEnd w:id="4"/>
     </w:p>
     <w:tbl>
       <w:tblPr>
@@ -3192,7 +2003,7 @@
                 <w:sz w:val="28"/>
                 <w:szCs w:val="28"/>
               </w:rPr>
-              <w:t xml:space="preserve">Ability</w:t>
+              <w:t>Ability</w:t>
             </w:r>
           </w:p>
         </w:tc>
@@ -3225,7 +2036,7 @@
                 <w:sz w:val="36"/>
                 <w:szCs w:val="36"/>
               </w:rPr>
-              <w:t xml:space="preserve">SHHHHH!!</w:t>
+              <w:t>SHHHHH!!</w:t>
             </w:r>
           </w:p>
         </w:tc>
@@ -3284,7 +2095,7 @@
                 <w:sz w:val="20"/>
                 <w:szCs w:val="20"/>
               </w:rPr>
-              <w:t xml:space="preserve">Scold someone for ruining the atmosphere you have carefully created. If you manage this, the player must show you their other people section for the character of your choice.</w:t>
+              <w:t>Scold someone for ruining the atmosphere you have carefully created. If you manage this, the player must show you their other people section for the character of your choice.</w:t>
             </w:r>
           </w:p>
         </w:tc>
@@ -3338,7 +2149,7 @@
                 <w:sz w:val="28"/>
                 <w:szCs w:val="28"/>
               </w:rPr>
-              <w:t xml:space="preserve">Usages:</w:t>
+              <w:t>Usages:</w:t>
             </w:r>
             <w:r>
               <w:rPr>
@@ -3356,7 +2167,7 @@
                 <w:sz w:val="28"/>
                 <w:szCs w:val="28"/>
               </w:rPr>
-              <w:t xml:space="preserve">O O O</w:t>
+              <w:t xml:space="preserve">O </w:t>
             </w:r>
             <w:proofErr w:type="spellStart"/>
             <w:r>
@@ -3366,7 +2177,7 @@
                 <w:sz w:val="28"/>
                 <w:szCs w:val="28"/>
               </w:rPr>
-              <w:t/>
+              <w:t>O</w:t>
             </w:r>
             <w:proofErr w:type="spellEnd"/>
             <w:r>
@@ -3376,8 +2187,19 @@
                 <w:sz w:val="28"/>
                 <w:szCs w:val="28"/>
               </w:rPr>
-              <w:t/>
+              <w:t xml:space="preserve"> </w:t>
             </w:r>
+            <w:proofErr w:type="spellStart"/>
+            <w:r>
+              <w:rPr>
+                <w:rFonts w:ascii="Monotype Corsiva" w:hAnsi="Monotype Corsiva" w:cs="Arial"/>
+                <w:color w:val="000000"/>
+                <w:sz w:val="28"/>
+                <w:szCs w:val="28"/>
+              </w:rPr>
+              <w:t>O</w:t>
+            </w:r>
+            <w:proofErr w:type="spellEnd"/>
           </w:p>
         </w:tc>
       </w:tr>
@@ -3395,46 +2217,8 @@
           <w:lang w:eastAsia="en-AU"/>
         </w:rPr>
       </w:pPr>
-      <w:r>
-        <w:rPr>
-          <w:rFonts w:ascii="Arial" w:eastAsia="Times New Roman" w:hAnsi="Arial" w:cs="Arial"/>
-          <w:b/>
-          <w:bCs/>
-          <w:color w:val="595959"/>
-          <w:sz w:val="26"/>
-          <w:szCs w:val="26"/>
-          <w:lang w:eastAsia="en-AU"/>
-        </w:rPr>
-        <w:t/>
-      </w:r>
-      <w:proofErr w:type="spellStart"/>
-      <w:r>
-        <w:rPr>
-          <w:rFonts w:ascii="Arial" w:eastAsia="Times New Roman" w:hAnsi="Arial" w:cs="Arial"/>
-          <w:b/>
-          <w:bCs/>
-          <w:color w:val="595959"/>
-          <w:sz w:val="26"/>
-          <w:szCs w:val="26"/>
-          <w:lang w:eastAsia="en-AU"/>
-        </w:rPr>
-        <w:t/>
-      </w:r>
-      <w:proofErr w:type="spellEnd"/>
-      <w:r>
-        <w:rPr>
-          <w:rFonts w:ascii="Arial" w:eastAsia="Times New Roman" w:hAnsi="Arial" w:cs="Arial"/>
-          <w:b/>
-          <w:bCs/>
-          <w:color w:val="595959"/>
-          <w:sz w:val="26"/>
-          <w:szCs w:val="26"/>
-          <w:lang w:eastAsia="en-AU"/>
-        </w:rPr>
-        <w:t/>
-      </w:r>
-      <w:bookmarkStart w:id="4" w:name="OLE_LINK1"/>
-      <w:bookmarkEnd w:id="4"/>
+      <w:bookmarkStart w:id="3" w:name="OLE_LINK1"/>
+      <w:bookmarkEnd w:id="3"/>
     </w:p>
     <w:tbl>
       <w:tblPr>
@@ -3478,7 +2262,7 @@
                 <w:sz w:val="28"/>
                 <w:szCs w:val="28"/>
               </w:rPr>
-              <w:t xml:space="preserve">Ability</w:t>
+              <w:t>Ability</w:t>
             </w:r>
           </w:p>
         </w:tc>
@@ -3511,7 +2295,7 @@
                 <w:sz w:val="36"/>
                 <w:szCs w:val="36"/>
               </w:rPr>
-              <w:t xml:space="preserve">Legal paperwork</w:t>
+              <w:t>Legal paperwork</w:t>
             </w:r>
           </w:p>
         </w:tc>
@@ -3570,7 +2354,7 @@
                 <w:sz w:val="20"/>
                 <w:szCs w:val="20"/>
               </w:rPr>
-              <w:t xml:space="preserve">You can draw up any legally binding contract for anyone. (Ask an Organiser for help)</w:t>
+              <w:t>You can draw up any legally binding contract for anyone. (Ask an Organiser for help)</w:t>
             </w:r>
           </w:p>
         </w:tc>
@@ -3624,7 +2408,7 @@
                 <w:sz w:val="28"/>
                 <w:szCs w:val="28"/>
               </w:rPr>
-              <w:t xml:space="preserve">Usages:</w:t>
+              <w:t>Usages:</w:t>
             </w:r>
             <w:r>
               <w:rPr>
@@ -3642,27 +2426,7 @@
                 <w:sz w:val="28"/>
                 <w:szCs w:val="28"/>
               </w:rPr>
-              <w:t xml:space="preserve">Special</w:t>
-            </w:r>
-            <w:proofErr w:type="spellStart"/>
-            <w:r>
-              <w:rPr>
-                <w:rFonts w:ascii="Monotype Corsiva" w:hAnsi="Monotype Corsiva" w:cs="Arial"/>
-                <w:color w:val="000000"/>
-                <w:sz w:val="28"/>
-                <w:szCs w:val="28"/>
-              </w:rPr>
-              <w:t/>
-            </w:r>
-            <w:proofErr w:type="spellEnd"/>
-            <w:r>
-              <w:rPr>
-                <w:rFonts w:ascii="Monotype Corsiva" w:hAnsi="Monotype Corsiva" w:cs="Arial"/>
-                <w:color w:val="000000"/>
-                <w:sz w:val="28"/>
-                <w:szCs w:val="28"/>
-              </w:rPr>
-              <w:t/>
+              <w:t>Special</w:t>
             </w:r>
           </w:p>
         </w:tc>
@@ -3681,44 +2445,6 @@
           <w:lang w:eastAsia="en-AU"/>
         </w:rPr>
       </w:pPr>
-      <w:r>
-        <w:rPr>
-          <w:rFonts w:ascii="Arial" w:eastAsia="Times New Roman" w:hAnsi="Arial" w:cs="Arial"/>
-          <w:b/>
-          <w:bCs/>
-          <w:color w:val="595959"/>
-          <w:sz w:val="26"/>
-          <w:szCs w:val="26"/>
-          <w:lang w:eastAsia="en-AU"/>
-        </w:rPr>
-        <w:t/>
-      </w:r>
-      <w:proofErr w:type="spellStart"/>
-      <w:r>
-        <w:rPr>
-          <w:rFonts w:ascii="Arial" w:eastAsia="Times New Roman" w:hAnsi="Arial" w:cs="Arial"/>
-          <w:b/>
-          <w:bCs/>
-          <w:color w:val="595959"/>
-          <w:sz w:val="26"/>
-          <w:szCs w:val="26"/>
-          <w:lang w:eastAsia="en-AU"/>
-        </w:rPr>
-        <w:t/>
-      </w:r>
-      <w:proofErr w:type="spellEnd"/>
-      <w:r>
-        <w:rPr>
-          <w:rFonts w:ascii="Arial" w:eastAsia="Times New Roman" w:hAnsi="Arial" w:cs="Arial"/>
-          <w:b/>
-          <w:bCs/>
-          <w:color w:val="595959"/>
-          <w:sz w:val="26"/>
-          <w:szCs w:val="26"/>
-          <w:lang w:eastAsia="en-AU"/>
-        </w:rPr>
-        <w:t/>
-      </w:r>
     </w:p>
     <w:p>
       <w:r>
@@ -3884,25 +2610,7 @@
                 <w:sz w:val="24"/>
                 <w:szCs w:val="24"/>
               </w:rPr>
-              <w:t xml:space="preserve">You are already married to the Bride.</w:t>
-            </w:r>
-            <w:proofErr w:type="spellStart"/>
-            <w:r>
-              <w:rPr>
-                <w:rFonts w:cstheme="minorHAnsi"/>
-                <w:sz w:val="24"/>
-                <w:szCs w:val="24"/>
-              </w:rPr>
-              <w:t/>
-            </w:r>
-            <w:proofErr w:type="spellEnd"/>
-            <w:r>
-              <w:rPr>
-                <w:rFonts w:cstheme="minorHAnsi"/>
-                <w:sz w:val="24"/>
-                <w:szCs w:val="24"/>
-              </w:rPr>
-              <w:t/>
+              <w:t>You are already married to the Bride.</w:t>
             </w:r>
           </w:p>
         </w:tc>
@@ -3982,25 +2690,25 @@
                 <w:sz w:val="24"/>
                 <w:szCs w:val="24"/>
               </w:rPr>
-              <w:t xml:space="preserve">You got a one night stand at the last pub and brought them back to the hotel. From the banging on the walls it sounded like everyone else got lucky too.</w:t>
+              <w:t>You got a one night stand at the</w:t>
             </w:r>
-            <w:proofErr w:type="spellStart"/>
             <w:r>
               <w:rPr>
                 <w:rFonts w:cstheme="minorHAnsi"/>
                 <w:sz w:val="24"/>
                 <w:szCs w:val="24"/>
               </w:rPr>
-              <w:t/>
+              <w:t xml:space="preserve"> casino</w:t>
             </w:r>
-            <w:proofErr w:type="spellEnd"/>
+            <w:bookmarkStart w:id="4" w:name="_GoBack"/>
+            <w:bookmarkEnd w:id="4"/>
             <w:r>
               <w:rPr>
                 <w:rFonts w:cstheme="minorHAnsi"/>
                 <w:sz w:val="24"/>
                 <w:szCs w:val="24"/>
               </w:rPr>
-              <w:t/>
+              <w:t xml:space="preserve"> and brought them back to the hotel. From the banging on the walls it sounded like everyone else got lucky too.</w:t>
             </w:r>
           </w:p>
         </w:tc>
@@ -4108,7 +2816,51 @@
           <w:szCs w:val="20"/>
           <w:lang w:eastAsia="en-AU"/>
         </w:rPr>
-        <w:t xml:space="preserve"> Ordinary actions are resolved by simply carrying them out. If you want to try something unusual (such as trying to hack the pentagon), see an organiser. The organisers knows everything – and will be able to tell you the outcome of whatever it is that you are trying to do. (For example, you are trying to hack over state lines and you are caught.) Do use your imagination, though! – this is a very flexible game, and you can do all sorts of things beyond what’s listed in these rules.</w:t>
+        <w:t xml:space="preserve"> Ordinary actions are resolved by simply carrying them out. If you want to try something unusual (such as trying to hack the pentagon), see an organiser. The organisers </w:t>
+      </w:r>
+      <w:proofErr w:type="gramStart"/>
+      <w:r>
+        <w:rPr>
+          <w:rFonts w:eastAsia="Times New Roman" w:cstheme="minorHAnsi"/>
+          <w:color w:val="595959"/>
+          <w:sz w:val="20"/>
+          <w:szCs w:val="20"/>
+          <w:lang w:eastAsia="en-AU"/>
+        </w:rPr>
+        <w:t>knows</w:t>
+      </w:r>
+      <w:proofErr w:type="gramEnd"/>
+      <w:r>
+        <w:rPr>
+          <w:rFonts w:eastAsia="Times New Roman" w:cstheme="minorHAnsi"/>
+          <w:color w:val="595959"/>
+          <w:sz w:val="20"/>
+          <w:szCs w:val="20"/>
+          <w:lang w:eastAsia="en-AU"/>
+        </w:rPr>
+        <w:t xml:space="preserve"> everything – and will be able to tell you the outcome of whatever it is that you are trying to do. (For example, you are trying to hack over state </w:t>
+      </w:r>
+      <w:proofErr w:type="gramStart"/>
+      <w:r>
+        <w:rPr>
+          <w:rFonts w:eastAsia="Times New Roman" w:cstheme="minorHAnsi"/>
+          <w:color w:val="595959"/>
+          <w:sz w:val="20"/>
+          <w:szCs w:val="20"/>
+          <w:lang w:eastAsia="en-AU"/>
+        </w:rPr>
+        <w:t>lines</w:t>
+      </w:r>
+      <w:proofErr w:type="gramEnd"/>
+      <w:r>
+        <w:rPr>
+          <w:rFonts w:eastAsia="Times New Roman" w:cstheme="minorHAnsi"/>
+          <w:color w:val="595959"/>
+          <w:sz w:val="20"/>
+          <w:szCs w:val="20"/>
+          <w:lang w:eastAsia="en-AU"/>
+        </w:rPr>
+        <w:t xml:space="preserve"> and you are caught.) Do use your imagination, though! – this is a very flexible game, and you can do all sorts of things beyond what’s listed in these rules.</w:t>
       </w:r>
     </w:p>
     <w:p>
@@ -4379,59 +3131,7 @@
           <w:szCs w:val="20"/>
           <w:lang w:eastAsia="en-AU"/>
         </w:rPr>
-        <w:t/>
-      </w:r>
-      <w:proofErr w:type="spellStart"/>
-      <w:r>
-        <w:rPr>
-          <w:rFonts w:eastAsia="Times New Roman" w:cstheme="minorHAnsi"/>
-          <w:b/>
-          <w:bCs/>
-          <w:color w:val="595959"/>
-          <w:sz w:val="20"/>
-          <w:szCs w:val="20"/>
-          <w:lang w:eastAsia="en-AU"/>
-        </w:rPr>
-        <w:t/>
-      </w:r>
-      <w:proofErr w:type="spellEnd"/>
-      <w:r>
-        <w:rPr>
-          <w:rFonts w:eastAsia="Times New Roman" w:cstheme="minorHAnsi"/>
-          <w:b/>
-          <w:bCs/>
-          <w:color w:val="595959"/>
-          <w:sz w:val="20"/>
-          <w:szCs w:val="20"/>
-          <w:lang w:eastAsia="en-AU"/>
-        </w:rPr>
-        <w:t xml:space="preserve">Chad Marolla</w:t>
-      </w:r>
-      <w:proofErr w:type="spellStart"/>
-      <w:r>
-        <w:rPr>
-          <w:rFonts w:eastAsia="Times New Roman" w:cstheme="minorHAnsi"/>
-          <w:b/>
-          <w:bCs/>
-          <w:color w:val="595959"/>
-          <w:sz w:val="20"/>
-          <w:szCs w:val="20"/>
-          <w:lang w:eastAsia="en-AU"/>
-        </w:rPr>
-        <w:t/>
-      </w:r>
-      <w:proofErr w:type="spellEnd"/>
-      <w:r>
-        <w:rPr>
-          <w:rFonts w:eastAsia="Times New Roman" w:cstheme="minorHAnsi"/>
-          <w:b/>
-          <w:bCs/>
-          <w:color w:val="595959"/>
-          <w:sz w:val="20"/>
-          <w:szCs w:val="20"/>
-          <w:lang w:eastAsia="en-AU"/>
-        </w:rPr>
-        <w:t xml:space="preserve"> – </w:t>
+        <w:t xml:space="preserve">Chad Marolla – </w:t>
       </w:r>
       <w:r>
         <w:rPr>
@@ -4444,51 +3144,51 @@
           <w:szCs w:val="20"/>
           <w:lang w:eastAsia="en-AU"/>
         </w:rPr>
-        <w:t xml:space="preserve">Groom</w:t>
-      </w:r>
-    </w:p>
-    <w:p>
-      <w:pPr>
-        <w:spacing w:after="0" w:line="240" w:lineRule="auto"/>
-        <w:rPr>
-          <w:rFonts w:eastAsia="Times New Roman" w:cstheme="minorHAnsi"/>
-          <w:color w:val="595959"/>
-          <w:sz w:val="20"/>
-          <w:szCs w:val="20"/>
-          <w:lang w:eastAsia="en-AU"/>
-        </w:rPr>
-      </w:pPr>
-      <w:r>
-        <w:rPr>
-          <w:rFonts w:eastAsia="Times New Roman" w:cstheme="minorHAnsi"/>
-          <w:color w:val="595959"/>
-          <w:sz w:val="20"/>
-          <w:szCs w:val="20"/>
-          <w:lang w:eastAsia="en-AU"/>
-        </w:rPr>
-        <w:t xml:space="preserve">The soon to be husband. A bit nervous about the wedding, but is letting Corolla take care of the hard stuff.</w:t>
-      </w:r>
-      <w:proofErr w:type="spellStart"/>
-      <w:r>
-        <w:rPr>
-          <w:rFonts w:eastAsia="Times New Roman" w:cstheme="minorHAnsi"/>
-          <w:color w:val="595959"/>
-          <w:sz w:val="20"/>
-          <w:szCs w:val="20"/>
-          <w:lang w:eastAsia="en-AU"/>
-        </w:rPr>
-        <w:t/>
-      </w:r>
-      <w:proofErr w:type="spellEnd"/>
-      <w:r>
-        <w:rPr>
-          <w:rFonts w:eastAsia="Times New Roman" w:cstheme="minorHAnsi"/>
-          <w:color w:val="595959"/>
-          <w:sz w:val="20"/>
-          <w:szCs w:val="20"/>
-          <w:lang w:eastAsia="en-AU"/>
-        </w:rPr>
-        <w:t/>
+        <w:t>Groom</w:t>
+      </w:r>
+    </w:p>
+    <w:p>
+      <w:pPr>
+        <w:spacing w:after="0" w:line="240" w:lineRule="auto"/>
+        <w:rPr>
+          <w:rFonts w:eastAsia="Times New Roman" w:cstheme="minorHAnsi"/>
+          <w:color w:val="595959"/>
+          <w:sz w:val="20"/>
+          <w:szCs w:val="20"/>
+          <w:lang w:eastAsia="en-AU"/>
+        </w:rPr>
+      </w:pPr>
+      <w:r>
+        <w:rPr>
+          <w:rFonts w:eastAsia="Times New Roman" w:cstheme="minorHAnsi"/>
+          <w:color w:val="595959"/>
+          <w:sz w:val="20"/>
+          <w:szCs w:val="20"/>
+          <w:lang w:eastAsia="en-AU"/>
+        </w:rPr>
+        <w:t xml:space="preserve">The soon to be husband. A bit nervous about the </w:t>
+      </w:r>
+      <w:proofErr w:type="gramStart"/>
+      <w:r>
+        <w:rPr>
+          <w:rFonts w:eastAsia="Times New Roman" w:cstheme="minorHAnsi"/>
+          <w:color w:val="595959"/>
+          <w:sz w:val="20"/>
+          <w:szCs w:val="20"/>
+          <w:lang w:eastAsia="en-AU"/>
+        </w:rPr>
+        <w:t>wedding, but</w:t>
+      </w:r>
+      <w:proofErr w:type="gramEnd"/>
+      <w:r>
+        <w:rPr>
+          <w:rFonts w:eastAsia="Times New Roman" w:cstheme="minorHAnsi"/>
+          <w:color w:val="595959"/>
+          <w:sz w:val="20"/>
+          <w:szCs w:val="20"/>
+          <w:lang w:eastAsia="en-AU"/>
+        </w:rPr>
+        <w:t xml:space="preserve"> is letting Corolla take care of the hard stuff.</w:t>
       </w:r>
     </w:p>
     <w:p>
@@ -4510,59 +3210,7 @@
           <w:szCs w:val="20"/>
           <w:lang w:eastAsia="en-AU"/>
         </w:rPr>
-        <w:t/>
-      </w:r>
-      <w:proofErr w:type="spellStart"/>
-      <w:r>
-        <w:rPr>
-          <w:rFonts w:eastAsia="Times New Roman" w:cstheme="minorHAnsi"/>
-          <w:b/>
-          <w:bCs/>
-          <w:color w:val="595959"/>
-          <w:sz w:val="20"/>
-          <w:szCs w:val="20"/>
-          <w:lang w:eastAsia="en-AU"/>
-        </w:rPr>
-        <w:t/>
-      </w:r>
-      <w:proofErr w:type="spellEnd"/>
-      <w:r>
-        <w:rPr>
-          <w:rFonts w:eastAsia="Times New Roman" w:cstheme="minorHAnsi"/>
-          <w:b/>
-          <w:bCs/>
-          <w:color w:val="595959"/>
-          <w:sz w:val="20"/>
-          <w:szCs w:val="20"/>
-          <w:lang w:eastAsia="en-AU"/>
-        </w:rPr>
-        <w:t xml:space="preserve">Corolla Castro</w:t>
-      </w:r>
-      <w:proofErr w:type="spellStart"/>
-      <w:r>
-        <w:rPr>
-          <w:rFonts w:eastAsia="Times New Roman" w:cstheme="minorHAnsi"/>
-          <w:b/>
-          <w:bCs/>
-          <w:color w:val="595959"/>
-          <w:sz w:val="20"/>
-          <w:szCs w:val="20"/>
-          <w:lang w:eastAsia="en-AU"/>
-        </w:rPr>
-        <w:t/>
-      </w:r>
-      <w:proofErr w:type="spellEnd"/>
-      <w:r>
-        <w:rPr>
-          <w:rFonts w:eastAsia="Times New Roman" w:cstheme="minorHAnsi"/>
-          <w:b/>
-          <w:bCs/>
-          <w:color w:val="595959"/>
-          <w:sz w:val="20"/>
-          <w:szCs w:val="20"/>
-          <w:lang w:eastAsia="en-AU"/>
-        </w:rPr>
-        <w:t xml:space="preserve"> – </w:t>
+        <w:t xml:space="preserve">Corolla Castro – </w:t>
       </w:r>
       <w:r>
         <w:rPr>
@@ -4575,51 +3223,29 @@
           <w:szCs w:val="20"/>
           <w:lang w:eastAsia="en-AU"/>
         </w:rPr>
-        <w:t xml:space="preserve">Bride</w:t>
-      </w:r>
-    </w:p>
-    <w:p>
-      <w:pPr>
-        <w:spacing w:after="0" w:line="240" w:lineRule="auto"/>
-        <w:rPr>
-          <w:rFonts w:eastAsia="Times New Roman" w:cstheme="minorHAnsi"/>
-          <w:color w:val="595959"/>
-          <w:sz w:val="20"/>
-          <w:szCs w:val="20"/>
-          <w:lang w:eastAsia="en-AU"/>
-        </w:rPr>
-      </w:pPr>
-      <w:r>
-        <w:rPr>
-          <w:rFonts w:eastAsia="Times New Roman" w:cstheme="minorHAnsi"/>
-          <w:color w:val="595959"/>
-          <w:sz w:val="20"/>
-          <w:szCs w:val="20"/>
-          <w:lang w:eastAsia="en-AU"/>
-        </w:rPr>
-        <w:t xml:space="preserve">She knows what kind of wedding she wants, and that's the kind of wedding we are having! NO EXCEPTIONS!</w:t>
-      </w:r>
-      <w:proofErr w:type="spellStart"/>
-      <w:r>
-        <w:rPr>
-          <w:rFonts w:eastAsia="Times New Roman" w:cstheme="minorHAnsi"/>
-          <w:color w:val="595959"/>
-          <w:sz w:val="20"/>
-          <w:szCs w:val="20"/>
-          <w:lang w:eastAsia="en-AU"/>
-        </w:rPr>
-        <w:t/>
-      </w:r>
-      <w:proofErr w:type="spellEnd"/>
-      <w:r>
-        <w:rPr>
-          <w:rFonts w:eastAsia="Times New Roman" w:cstheme="minorHAnsi"/>
-          <w:color w:val="595959"/>
-          <w:sz w:val="20"/>
-          <w:szCs w:val="20"/>
-          <w:lang w:eastAsia="en-AU"/>
-        </w:rPr>
-        <w:t/>
+        <w:t>Bride</w:t>
+      </w:r>
+    </w:p>
+    <w:p>
+      <w:pPr>
+        <w:spacing w:after="0" w:line="240" w:lineRule="auto"/>
+        <w:rPr>
+          <w:rFonts w:eastAsia="Times New Roman" w:cstheme="minorHAnsi"/>
+          <w:color w:val="595959"/>
+          <w:sz w:val="20"/>
+          <w:szCs w:val="20"/>
+          <w:lang w:eastAsia="en-AU"/>
+        </w:rPr>
+      </w:pPr>
+      <w:r>
+        <w:rPr>
+          <w:rFonts w:eastAsia="Times New Roman" w:cstheme="minorHAnsi"/>
+          <w:color w:val="595959"/>
+          <w:sz w:val="20"/>
+          <w:szCs w:val="20"/>
+          <w:lang w:eastAsia="en-AU"/>
+        </w:rPr>
+        <w:t>She knows what kind of wedding she wants, and that's the kind of wedding we are having! NO EXCEPTIONS!</w:t>
       </w:r>
     </w:p>
     <w:p>
@@ -4641,59 +3267,7 @@
           <w:szCs w:val="20"/>
           <w:lang w:eastAsia="en-AU"/>
         </w:rPr>
-        <w:t/>
-      </w:r>
-      <w:proofErr w:type="spellStart"/>
-      <w:r>
-        <w:rPr>
-          <w:rFonts w:eastAsia="Times New Roman" w:cstheme="minorHAnsi"/>
-          <w:b/>
-          <w:bCs/>
-          <w:color w:val="595959"/>
-          <w:sz w:val="20"/>
-          <w:szCs w:val="20"/>
-          <w:lang w:eastAsia="en-AU"/>
-        </w:rPr>
-        <w:t/>
-      </w:r>
-      <w:proofErr w:type="spellEnd"/>
-      <w:r>
-        <w:rPr>
-          <w:rFonts w:eastAsia="Times New Roman" w:cstheme="minorHAnsi"/>
-          <w:b/>
-          <w:bCs/>
-          <w:color w:val="595959"/>
-          <w:sz w:val="20"/>
-          <w:szCs w:val="20"/>
-          <w:lang w:eastAsia="en-AU"/>
-        </w:rPr>
-        <w:t xml:space="preserve">Gemini Belmont</w:t>
-      </w:r>
-      <w:proofErr w:type="spellStart"/>
-      <w:r>
-        <w:rPr>
-          <w:rFonts w:eastAsia="Times New Roman" w:cstheme="minorHAnsi"/>
-          <w:b/>
-          <w:bCs/>
-          <w:color w:val="595959"/>
-          <w:sz w:val="20"/>
-          <w:szCs w:val="20"/>
-          <w:lang w:eastAsia="en-AU"/>
-        </w:rPr>
-        <w:t/>
-      </w:r>
-      <w:proofErr w:type="spellEnd"/>
-      <w:r>
-        <w:rPr>
-          <w:rFonts w:eastAsia="Times New Roman" w:cstheme="minorHAnsi"/>
-          <w:b/>
-          <w:bCs/>
-          <w:color w:val="595959"/>
-          <w:sz w:val="20"/>
-          <w:szCs w:val="20"/>
-          <w:lang w:eastAsia="en-AU"/>
-        </w:rPr>
-        <w:t xml:space="preserve"> – </w:t>
+        <w:t xml:space="preserve">Gemini Belmont – </w:t>
       </w:r>
       <w:r>
         <w:rPr>
@@ -4706,51 +3280,29 @@
           <w:szCs w:val="20"/>
           <w:lang w:eastAsia="en-AU"/>
         </w:rPr>
-        <w:t xml:space="preserve">Maid of Honour</w:t>
-      </w:r>
-    </w:p>
-    <w:p>
-      <w:pPr>
-        <w:spacing w:after="0" w:line="240" w:lineRule="auto"/>
-        <w:rPr>
-          <w:rFonts w:eastAsia="Times New Roman" w:cstheme="minorHAnsi"/>
-          <w:color w:val="595959"/>
-          <w:sz w:val="20"/>
-          <w:szCs w:val="20"/>
-          <w:lang w:eastAsia="en-AU"/>
-        </w:rPr>
-      </w:pPr>
-      <w:r>
-        <w:rPr>
-          <w:rFonts w:eastAsia="Times New Roman" w:cstheme="minorHAnsi"/>
-          <w:color w:val="595959"/>
-          <w:sz w:val="20"/>
-          <w:szCs w:val="20"/>
-          <w:lang w:eastAsia="en-AU"/>
-        </w:rPr>
-        <w:t xml:space="preserve">She carries herself like she just escaped a warzone. Maybe she did? She's real quiet and might throat punch you if you ask stupid questions.</w:t>
-      </w:r>
-      <w:proofErr w:type="spellStart"/>
-      <w:r>
-        <w:rPr>
-          <w:rFonts w:eastAsia="Times New Roman" w:cstheme="minorHAnsi"/>
-          <w:color w:val="595959"/>
-          <w:sz w:val="20"/>
-          <w:szCs w:val="20"/>
-          <w:lang w:eastAsia="en-AU"/>
-        </w:rPr>
-        <w:t/>
-      </w:r>
-      <w:proofErr w:type="spellEnd"/>
-      <w:r>
-        <w:rPr>
-          <w:rFonts w:eastAsia="Times New Roman" w:cstheme="minorHAnsi"/>
-          <w:color w:val="595959"/>
-          <w:sz w:val="20"/>
-          <w:szCs w:val="20"/>
-          <w:lang w:eastAsia="en-AU"/>
-        </w:rPr>
-        <w:t/>
+        <w:t>Maid of Honour</w:t>
+      </w:r>
+    </w:p>
+    <w:p>
+      <w:pPr>
+        <w:spacing w:after="0" w:line="240" w:lineRule="auto"/>
+        <w:rPr>
+          <w:rFonts w:eastAsia="Times New Roman" w:cstheme="minorHAnsi"/>
+          <w:color w:val="595959"/>
+          <w:sz w:val="20"/>
+          <w:szCs w:val="20"/>
+          <w:lang w:eastAsia="en-AU"/>
+        </w:rPr>
+      </w:pPr>
+      <w:r>
+        <w:rPr>
+          <w:rFonts w:eastAsia="Times New Roman" w:cstheme="minorHAnsi"/>
+          <w:color w:val="595959"/>
+          <w:sz w:val="20"/>
+          <w:szCs w:val="20"/>
+          <w:lang w:eastAsia="en-AU"/>
+        </w:rPr>
+        <w:t>She carries herself like she just escaped a warzone. Maybe she did? She's real quiet and might throat punch you if you ask stupid questions.</w:t>
       </w:r>
     </w:p>
     <w:p>
@@ -4772,59 +3324,7 @@
           <w:szCs w:val="20"/>
           <w:lang w:eastAsia="en-AU"/>
         </w:rPr>
-        <w:t/>
-      </w:r>
-      <w:proofErr w:type="spellStart"/>
-      <w:r>
-        <w:rPr>
-          <w:rFonts w:eastAsia="Times New Roman" w:cstheme="minorHAnsi"/>
-          <w:b/>
-          <w:bCs/>
-          <w:color w:val="595959"/>
-          <w:sz w:val="20"/>
-          <w:szCs w:val="20"/>
-          <w:lang w:eastAsia="en-AU"/>
-        </w:rPr>
-        <w:t/>
-      </w:r>
-      <w:proofErr w:type="spellEnd"/>
-      <w:r>
-        <w:rPr>
-          <w:rFonts w:eastAsia="Times New Roman" w:cstheme="minorHAnsi"/>
-          <w:b/>
-          <w:bCs/>
-          <w:color w:val="595959"/>
-          <w:sz w:val="20"/>
-          <w:szCs w:val="20"/>
-          <w:lang w:eastAsia="en-AU"/>
-        </w:rPr>
-        <w:t xml:space="preserve">Mercedes Bennie</w:t>
-      </w:r>
-      <w:proofErr w:type="spellStart"/>
-      <w:r>
-        <w:rPr>
-          <w:rFonts w:eastAsia="Times New Roman" w:cstheme="minorHAnsi"/>
-          <w:b/>
-          <w:bCs/>
-          <w:color w:val="595959"/>
-          <w:sz w:val="20"/>
-          <w:szCs w:val="20"/>
-          <w:lang w:eastAsia="en-AU"/>
-        </w:rPr>
-        <w:t/>
-      </w:r>
-      <w:proofErr w:type="spellEnd"/>
-      <w:r>
-        <w:rPr>
-          <w:rFonts w:eastAsia="Times New Roman" w:cstheme="minorHAnsi"/>
-          <w:b/>
-          <w:bCs/>
-          <w:color w:val="595959"/>
-          <w:sz w:val="20"/>
-          <w:szCs w:val="20"/>
-          <w:lang w:eastAsia="en-AU"/>
-        </w:rPr>
-        <w:t xml:space="preserve"> – </w:t>
+        <w:t xml:space="preserve">Mercedes Bennie – </w:t>
       </w:r>
       <w:r>
         <w:rPr>
@@ -4837,51 +3337,51 @@
           <w:szCs w:val="20"/>
           <w:lang w:eastAsia="en-AU"/>
         </w:rPr>
-        <w:t xml:space="preserve">Flowergirl</w:t>
-      </w:r>
-    </w:p>
-    <w:p>
-      <w:pPr>
-        <w:spacing w:after="0" w:line="240" w:lineRule="auto"/>
-        <w:rPr>
-          <w:rFonts w:eastAsia="Times New Roman" w:cstheme="minorHAnsi"/>
-          <w:color w:val="595959"/>
-          <w:sz w:val="20"/>
-          <w:szCs w:val="20"/>
-          <w:lang w:eastAsia="en-AU"/>
-        </w:rPr>
-      </w:pPr>
-      <w:r>
-        <w:rPr>
-          <w:rFonts w:eastAsia="Times New Roman" w:cstheme="minorHAnsi"/>
-          <w:color w:val="595959"/>
-          <w:sz w:val="20"/>
-          <w:szCs w:val="20"/>
-          <w:lang w:eastAsia="en-AU"/>
-        </w:rPr>
-        <w:t xml:space="preserve">She's 12 but everyone knows better than to treat her like a 12 year old. Punk AF and will burn this all down on a whim.</w:t>
-      </w:r>
-      <w:proofErr w:type="spellStart"/>
-      <w:r>
-        <w:rPr>
-          <w:rFonts w:eastAsia="Times New Roman" w:cstheme="minorHAnsi"/>
-          <w:color w:val="595959"/>
-          <w:sz w:val="20"/>
-          <w:szCs w:val="20"/>
-          <w:lang w:eastAsia="en-AU"/>
-        </w:rPr>
-        <w:t/>
-      </w:r>
-      <w:proofErr w:type="spellEnd"/>
-      <w:r>
-        <w:rPr>
-          <w:rFonts w:eastAsia="Times New Roman" w:cstheme="minorHAnsi"/>
-          <w:color w:val="595959"/>
-          <w:sz w:val="20"/>
-          <w:szCs w:val="20"/>
-          <w:lang w:eastAsia="en-AU"/>
-        </w:rPr>
-        <w:t/>
+        <w:t>Flowergirl</w:t>
+      </w:r>
+    </w:p>
+    <w:p>
+      <w:pPr>
+        <w:spacing w:after="0" w:line="240" w:lineRule="auto"/>
+        <w:rPr>
+          <w:rFonts w:eastAsia="Times New Roman" w:cstheme="minorHAnsi"/>
+          <w:color w:val="595959"/>
+          <w:sz w:val="20"/>
+          <w:szCs w:val="20"/>
+          <w:lang w:eastAsia="en-AU"/>
+        </w:rPr>
+      </w:pPr>
+      <w:r>
+        <w:rPr>
+          <w:rFonts w:eastAsia="Times New Roman" w:cstheme="minorHAnsi"/>
+          <w:color w:val="595959"/>
+          <w:sz w:val="20"/>
+          <w:szCs w:val="20"/>
+          <w:lang w:eastAsia="en-AU"/>
+        </w:rPr>
+        <w:t xml:space="preserve">She's 12 but everyone knows better than to treat her like a </w:t>
+      </w:r>
+      <w:proofErr w:type="gramStart"/>
+      <w:r>
+        <w:rPr>
+          <w:rFonts w:eastAsia="Times New Roman" w:cstheme="minorHAnsi"/>
+          <w:color w:val="595959"/>
+          <w:sz w:val="20"/>
+          <w:szCs w:val="20"/>
+          <w:lang w:eastAsia="en-AU"/>
+        </w:rPr>
+        <w:t>12 year old</w:t>
+      </w:r>
+      <w:proofErr w:type="gramEnd"/>
+      <w:r>
+        <w:rPr>
+          <w:rFonts w:eastAsia="Times New Roman" w:cstheme="minorHAnsi"/>
+          <w:color w:val="595959"/>
+          <w:sz w:val="20"/>
+          <w:szCs w:val="20"/>
+          <w:lang w:eastAsia="en-AU"/>
+        </w:rPr>
+        <w:t>. Punk AF and will burn this all down on a whim.</w:t>
       </w:r>
     </w:p>
     <w:p>
@@ -4903,59 +3403,7 @@
           <w:szCs w:val="20"/>
           <w:lang w:eastAsia="en-AU"/>
         </w:rPr>
-        <w:t/>
-      </w:r>
-      <w:proofErr w:type="spellStart"/>
-      <w:r>
-        <w:rPr>
-          <w:rFonts w:eastAsia="Times New Roman" w:cstheme="minorHAnsi"/>
-          <w:b/>
-          <w:bCs/>
-          <w:color w:val="595959"/>
-          <w:sz w:val="20"/>
-          <w:szCs w:val="20"/>
-          <w:lang w:eastAsia="en-AU"/>
-        </w:rPr>
-        <w:t/>
-      </w:r>
-      <w:proofErr w:type="spellEnd"/>
-      <w:r>
-        <w:rPr>
-          <w:rFonts w:eastAsia="Times New Roman" w:cstheme="minorHAnsi"/>
-          <w:b/>
-          <w:bCs/>
-          <w:color w:val="595959"/>
-          <w:sz w:val="20"/>
-          <w:szCs w:val="20"/>
-          <w:lang w:eastAsia="en-AU"/>
-        </w:rPr>
-        <w:t xml:space="preserve">Robin Smith</w:t>
-      </w:r>
-      <w:proofErr w:type="spellStart"/>
-      <w:r>
-        <w:rPr>
-          <w:rFonts w:eastAsia="Times New Roman" w:cstheme="minorHAnsi"/>
-          <w:b/>
-          <w:bCs/>
-          <w:color w:val="595959"/>
-          <w:sz w:val="20"/>
-          <w:szCs w:val="20"/>
-          <w:lang w:eastAsia="en-AU"/>
-        </w:rPr>
-        <w:t/>
-      </w:r>
-      <w:proofErr w:type="spellEnd"/>
-      <w:r>
-        <w:rPr>
-          <w:rFonts w:eastAsia="Times New Roman" w:cstheme="minorHAnsi"/>
-          <w:b/>
-          <w:bCs/>
-          <w:color w:val="595959"/>
-          <w:sz w:val="20"/>
-          <w:szCs w:val="20"/>
-          <w:lang w:eastAsia="en-AU"/>
-        </w:rPr>
-        <w:t xml:space="preserve"> – </w:t>
+        <w:t xml:space="preserve">Robin Smith – </w:t>
       </w:r>
       <w:r>
         <w:rPr>
@@ -4968,51 +3416,29 @@
           <w:szCs w:val="20"/>
           <w:lang w:eastAsia="en-AU"/>
         </w:rPr>
-        <w:t xml:space="preserve">Priest</w:t>
-      </w:r>
-    </w:p>
-    <w:p>
-      <w:pPr>
-        <w:spacing w:after="0" w:line="240" w:lineRule="auto"/>
-        <w:rPr>
-          <w:rFonts w:eastAsia="Times New Roman" w:cstheme="minorHAnsi"/>
-          <w:color w:val="595959"/>
-          <w:sz w:val="20"/>
-          <w:szCs w:val="20"/>
-          <w:lang w:eastAsia="en-AU"/>
-        </w:rPr>
-      </w:pPr>
-      <w:r>
-        <w:rPr>
-          <w:rFonts w:eastAsia="Times New Roman" w:cstheme="minorHAnsi"/>
-          <w:color w:val="595959"/>
-          <w:sz w:val="20"/>
-          <w:szCs w:val="20"/>
-          <w:lang w:eastAsia="en-AU"/>
-        </w:rPr>
-        <w:t xml:space="preserve">Not from here. Better than everyone else (or at least thinks so).</w:t>
-      </w:r>
-      <w:proofErr w:type="spellStart"/>
-      <w:r>
-        <w:rPr>
-          <w:rFonts w:eastAsia="Times New Roman" w:cstheme="minorHAnsi"/>
-          <w:color w:val="595959"/>
-          <w:sz w:val="20"/>
-          <w:szCs w:val="20"/>
-          <w:lang w:eastAsia="en-AU"/>
-        </w:rPr>
-        <w:t/>
-      </w:r>
-      <w:proofErr w:type="spellEnd"/>
-      <w:r>
-        <w:rPr>
-          <w:rFonts w:eastAsia="Times New Roman" w:cstheme="minorHAnsi"/>
-          <w:color w:val="595959"/>
-          <w:sz w:val="20"/>
-          <w:szCs w:val="20"/>
-          <w:lang w:eastAsia="en-AU"/>
-        </w:rPr>
-        <w:t/>
+        <w:t>Priest</w:t>
+      </w:r>
+    </w:p>
+    <w:p>
+      <w:pPr>
+        <w:spacing w:after="0" w:line="240" w:lineRule="auto"/>
+        <w:rPr>
+          <w:rFonts w:eastAsia="Times New Roman" w:cstheme="minorHAnsi"/>
+          <w:color w:val="595959"/>
+          <w:sz w:val="20"/>
+          <w:szCs w:val="20"/>
+          <w:lang w:eastAsia="en-AU"/>
+        </w:rPr>
+      </w:pPr>
+      <w:r>
+        <w:rPr>
+          <w:rFonts w:eastAsia="Times New Roman" w:cstheme="minorHAnsi"/>
+          <w:color w:val="595959"/>
+          <w:sz w:val="20"/>
+          <w:szCs w:val="20"/>
+          <w:lang w:eastAsia="en-AU"/>
+        </w:rPr>
+        <w:t>Not from here. Better than everyone else (or at least thinks so).</w:t>
       </w:r>
     </w:p>
     <w:p>
@@ -5034,59 +3460,7 @@
           <w:szCs w:val="20"/>
           <w:lang w:eastAsia="en-AU"/>
         </w:rPr>
-        <w:t/>
-      </w:r>
-      <w:proofErr w:type="spellStart"/>
-      <w:r>
-        <w:rPr>
-          <w:rFonts w:eastAsia="Times New Roman" w:cstheme="minorHAnsi"/>
-          <w:b/>
-          <w:bCs/>
-          <w:color w:val="595959"/>
-          <w:sz w:val="20"/>
-          <w:szCs w:val="20"/>
-          <w:lang w:eastAsia="en-AU"/>
-        </w:rPr>
-        <w:t/>
-      </w:r>
-      <w:proofErr w:type="spellEnd"/>
-      <w:r>
-        <w:rPr>
-          <w:rFonts w:eastAsia="Times New Roman" w:cstheme="minorHAnsi"/>
-          <w:b/>
-          <w:bCs/>
-          <w:color w:val="595959"/>
-          <w:sz w:val="20"/>
-          <w:szCs w:val="20"/>
-          <w:lang w:eastAsia="en-AU"/>
-        </w:rPr>
-        <w:t xml:space="preserve">Dave Torana</w:t>
-      </w:r>
-      <w:proofErr w:type="spellStart"/>
-      <w:r>
-        <w:rPr>
-          <w:rFonts w:eastAsia="Times New Roman" w:cstheme="minorHAnsi"/>
-          <w:b/>
-          <w:bCs/>
-          <w:color w:val="595959"/>
-          <w:sz w:val="20"/>
-          <w:szCs w:val="20"/>
-          <w:lang w:eastAsia="en-AU"/>
-        </w:rPr>
-        <w:t/>
-      </w:r>
-      <w:proofErr w:type="spellEnd"/>
-      <w:r>
-        <w:rPr>
-          <w:rFonts w:eastAsia="Times New Roman" w:cstheme="minorHAnsi"/>
-          <w:b/>
-          <w:bCs/>
-          <w:color w:val="595959"/>
-          <w:sz w:val="20"/>
-          <w:szCs w:val="20"/>
-          <w:lang w:eastAsia="en-AU"/>
-        </w:rPr>
-        <w:t xml:space="preserve"> – </w:t>
+        <w:t xml:space="preserve">Dave Torana – </w:t>
       </w:r>
       <w:r>
         <w:rPr>
@@ -5099,51 +3473,51 @@
           <w:szCs w:val="20"/>
           <w:lang w:eastAsia="en-AU"/>
         </w:rPr>
-        <w:t xml:space="preserve">Best Man</w:t>
-      </w:r>
-    </w:p>
-    <w:p>
-      <w:pPr>
-        <w:spacing w:after="0" w:line="240" w:lineRule="auto"/>
-        <w:rPr>
-          <w:rFonts w:eastAsia="Times New Roman" w:cstheme="minorHAnsi"/>
-          <w:color w:val="595959"/>
-          <w:sz w:val="20"/>
-          <w:szCs w:val="20"/>
-          <w:lang w:eastAsia="en-AU"/>
-        </w:rPr>
-      </w:pPr>
-      <w:r>
-        <w:rPr>
-          <w:rFonts w:eastAsia="Times New Roman" w:cstheme="minorHAnsi"/>
-          <w:color w:val="595959"/>
-          <w:sz w:val="20"/>
-          <w:szCs w:val="20"/>
-          <w:lang w:eastAsia="en-AU"/>
-        </w:rPr>
-        <w:t xml:space="preserve">Childhood friends with the Groom. He was the smooth talking hottie that picked up enough for both of them. But that part of his life is over now.</w:t>
-      </w:r>
-      <w:proofErr w:type="spellStart"/>
-      <w:r>
-        <w:rPr>
-          <w:rFonts w:eastAsia="Times New Roman" w:cstheme="minorHAnsi"/>
-          <w:color w:val="595959"/>
-          <w:sz w:val="20"/>
-          <w:szCs w:val="20"/>
-          <w:lang w:eastAsia="en-AU"/>
-        </w:rPr>
-        <w:t/>
-      </w:r>
-      <w:proofErr w:type="spellEnd"/>
-      <w:r>
-        <w:rPr>
-          <w:rFonts w:eastAsia="Times New Roman" w:cstheme="minorHAnsi"/>
-          <w:color w:val="595959"/>
-          <w:sz w:val="20"/>
-          <w:szCs w:val="20"/>
-          <w:lang w:eastAsia="en-AU"/>
-        </w:rPr>
-        <w:t/>
+        <w:t>Best Man</w:t>
+      </w:r>
+    </w:p>
+    <w:p>
+      <w:pPr>
+        <w:spacing w:after="0" w:line="240" w:lineRule="auto"/>
+        <w:rPr>
+          <w:rFonts w:eastAsia="Times New Roman" w:cstheme="minorHAnsi"/>
+          <w:color w:val="595959"/>
+          <w:sz w:val="20"/>
+          <w:szCs w:val="20"/>
+          <w:lang w:eastAsia="en-AU"/>
+        </w:rPr>
+      </w:pPr>
+      <w:r>
+        <w:rPr>
+          <w:rFonts w:eastAsia="Times New Roman" w:cstheme="minorHAnsi"/>
+          <w:color w:val="595959"/>
+          <w:sz w:val="20"/>
+          <w:szCs w:val="20"/>
+          <w:lang w:eastAsia="en-AU"/>
+        </w:rPr>
+        <w:t xml:space="preserve">Childhood friends with the Groom. He was the </w:t>
+      </w:r>
+      <w:proofErr w:type="gramStart"/>
+      <w:r>
+        <w:rPr>
+          <w:rFonts w:eastAsia="Times New Roman" w:cstheme="minorHAnsi"/>
+          <w:color w:val="595959"/>
+          <w:sz w:val="20"/>
+          <w:szCs w:val="20"/>
+          <w:lang w:eastAsia="en-AU"/>
+        </w:rPr>
+        <w:t>smooth talking</w:t>
+      </w:r>
+      <w:proofErr w:type="gramEnd"/>
+      <w:r>
+        <w:rPr>
+          <w:rFonts w:eastAsia="Times New Roman" w:cstheme="minorHAnsi"/>
+          <w:color w:val="595959"/>
+          <w:sz w:val="20"/>
+          <w:szCs w:val="20"/>
+          <w:lang w:eastAsia="en-AU"/>
+        </w:rPr>
+        <w:t xml:space="preserve"> hottie that picked up enough for both of them. But that part of his life is over now.</w:t>
       </w:r>
     </w:p>
     <w:p>
@@ -5165,59 +3539,7 @@
           <w:szCs w:val="20"/>
           <w:lang w:eastAsia="en-AU"/>
         </w:rPr>
-        <w:t/>
-      </w:r>
-      <w:proofErr w:type="spellStart"/>
-      <w:r>
-        <w:rPr>
-          <w:rFonts w:eastAsia="Times New Roman" w:cstheme="minorHAnsi"/>
-          <w:b/>
-          <w:bCs/>
-          <w:color w:val="595959"/>
-          <w:sz w:val="20"/>
-          <w:szCs w:val="20"/>
-          <w:lang w:eastAsia="en-AU"/>
-        </w:rPr>
-        <w:t/>
-      </w:r>
-      <w:proofErr w:type="spellEnd"/>
-      <w:r>
-        <w:rPr>
-          <w:rFonts w:eastAsia="Times New Roman" w:cstheme="minorHAnsi"/>
-          <w:b/>
-          <w:bCs/>
-          <w:color w:val="595959"/>
-          <w:sz w:val="20"/>
-          <w:szCs w:val="20"/>
-          <w:lang w:eastAsia="en-AU"/>
-        </w:rPr>
-        <w:t xml:space="preserve">Malibu Singer</w:t>
-      </w:r>
-      <w:proofErr w:type="spellStart"/>
-      <w:r>
-        <w:rPr>
-          <w:rFonts w:eastAsia="Times New Roman" w:cstheme="minorHAnsi"/>
-          <w:b/>
-          <w:bCs/>
-          <w:color w:val="595959"/>
-          <w:sz w:val="20"/>
-          <w:szCs w:val="20"/>
-          <w:lang w:eastAsia="en-AU"/>
-        </w:rPr>
-        <w:t/>
-      </w:r>
-      <w:proofErr w:type="spellEnd"/>
-      <w:r>
-        <w:rPr>
-          <w:rFonts w:eastAsia="Times New Roman" w:cstheme="minorHAnsi"/>
-          <w:b/>
-          <w:bCs/>
-          <w:color w:val="595959"/>
-          <w:sz w:val="20"/>
-          <w:szCs w:val="20"/>
-          <w:lang w:eastAsia="en-AU"/>
-        </w:rPr>
-        <w:t xml:space="preserve"> – </w:t>
+        <w:t xml:space="preserve">Malibu Singer – </w:t>
       </w:r>
       <w:r>
         <w:rPr>
@@ -5230,51 +3552,29 @@
           <w:szCs w:val="20"/>
           <w:lang w:eastAsia="en-AU"/>
         </w:rPr>
-        <w:t xml:space="preserve">Wedding Planner</w:t>
-      </w:r>
-    </w:p>
-    <w:p>
-      <w:pPr>
-        <w:spacing w:after="0" w:line="240" w:lineRule="auto"/>
-        <w:rPr>
-          <w:rFonts w:eastAsia="Times New Roman" w:cstheme="minorHAnsi"/>
-          <w:color w:val="595959"/>
-          <w:sz w:val="20"/>
-          <w:szCs w:val="20"/>
-          <w:lang w:eastAsia="en-AU"/>
-        </w:rPr>
-      </w:pPr>
-      <w:r>
-        <w:rPr>
-          <w:rFonts w:eastAsia="Times New Roman" w:cstheme="minorHAnsi"/>
-          <w:color w:val="595959"/>
-          <w:sz w:val="20"/>
-          <w:szCs w:val="20"/>
-          <w:lang w:eastAsia="en-AU"/>
-        </w:rPr>
-        <w:t xml:space="preserve">For a professional organiser, not very organised. Has just managed to keep everything running so far.</w:t>
-      </w:r>
-      <w:proofErr w:type="spellStart"/>
-      <w:r>
-        <w:rPr>
-          <w:rFonts w:eastAsia="Times New Roman" w:cstheme="minorHAnsi"/>
-          <w:color w:val="595959"/>
-          <w:sz w:val="20"/>
-          <w:szCs w:val="20"/>
-          <w:lang w:eastAsia="en-AU"/>
-        </w:rPr>
-        <w:t/>
-      </w:r>
-      <w:proofErr w:type="spellEnd"/>
-      <w:r>
-        <w:rPr>
-          <w:rFonts w:eastAsia="Times New Roman" w:cstheme="minorHAnsi"/>
-          <w:color w:val="595959"/>
-          <w:sz w:val="20"/>
-          <w:szCs w:val="20"/>
-          <w:lang w:eastAsia="en-AU"/>
-        </w:rPr>
-        <w:t/>
+        <w:t>Wedding Planner</w:t>
+      </w:r>
+    </w:p>
+    <w:p>
+      <w:pPr>
+        <w:spacing w:after="0" w:line="240" w:lineRule="auto"/>
+        <w:rPr>
+          <w:rFonts w:eastAsia="Times New Roman" w:cstheme="minorHAnsi"/>
+          <w:color w:val="595959"/>
+          <w:sz w:val="20"/>
+          <w:szCs w:val="20"/>
+          <w:lang w:eastAsia="en-AU"/>
+        </w:rPr>
+      </w:pPr>
+      <w:r>
+        <w:rPr>
+          <w:rFonts w:eastAsia="Times New Roman" w:cstheme="minorHAnsi"/>
+          <w:color w:val="595959"/>
+          <w:sz w:val="20"/>
+          <w:szCs w:val="20"/>
+          <w:lang w:eastAsia="en-AU"/>
+        </w:rPr>
+        <w:t>For a professional organiser, not very organised. Has just managed to keep everything running so far.</w:t>
       </w:r>
     </w:p>
     <w:p>
@@ -5296,59 +3596,7 @@
           <w:szCs w:val="20"/>
           <w:lang w:eastAsia="en-AU"/>
         </w:rPr>
-        <w:t/>
-      </w:r>
-      <w:proofErr w:type="spellStart"/>
-      <w:r>
-        <w:rPr>
-          <w:rFonts w:eastAsia="Times New Roman" w:cstheme="minorHAnsi"/>
-          <w:b/>
-          <w:bCs/>
-          <w:color w:val="595959"/>
-          <w:sz w:val="20"/>
-          <w:szCs w:val="20"/>
-          <w:lang w:eastAsia="en-AU"/>
-        </w:rPr>
-        <w:t/>
-      </w:r>
-      <w:proofErr w:type="spellEnd"/>
-      <w:r>
-        <w:rPr>
-          <w:rFonts w:eastAsia="Times New Roman" w:cstheme="minorHAnsi"/>
-          <w:b/>
-          <w:bCs/>
-          <w:color w:val="595959"/>
-          <w:sz w:val="20"/>
-          <w:szCs w:val="20"/>
-          <w:lang w:eastAsia="en-AU"/>
-        </w:rPr>
-        <w:t xml:space="preserve">Sparkie Castro</w:t>
-      </w:r>
-      <w:proofErr w:type="spellStart"/>
-      <w:r>
-        <w:rPr>
-          <w:rFonts w:eastAsia="Times New Roman" w:cstheme="minorHAnsi"/>
-          <w:b/>
-          <w:bCs/>
-          <w:color w:val="595959"/>
-          <w:sz w:val="20"/>
-          <w:szCs w:val="20"/>
-          <w:lang w:eastAsia="en-AU"/>
-        </w:rPr>
-        <w:t/>
-      </w:r>
-      <w:proofErr w:type="spellEnd"/>
-      <w:r>
-        <w:rPr>
-          <w:rFonts w:eastAsia="Times New Roman" w:cstheme="minorHAnsi"/>
-          <w:b/>
-          <w:bCs/>
-          <w:color w:val="595959"/>
-          <w:sz w:val="20"/>
-          <w:szCs w:val="20"/>
-          <w:lang w:eastAsia="en-AU"/>
-        </w:rPr>
-        <w:t xml:space="preserve"> – </w:t>
+        <w:t xml:space="preserve">Sparkie Castro – </w:t>
       </w:r>
       <w:r>
         <w:rPr>
@@ -5361,51 +3609,29 @@
           <w:szCs w:val="20"/>
           <w:lang w:eastAsia="en-AU"/>
         </w:rPr>
-        <w:t xml:space="preserve">Bride's Father</w:t>
-      </w:r>
-    </w:p>
-    <w:p>
-      <w:pPr>
-        <w:spacing w:after="0" w:line="240" w:lineRule="auto"/>
-        <w:rPr>
-          <w:rFonts w:eastAsia="Times New Roman" w:cstheme="minorHAnsi"/>
-          <w:color w:val="595959"/>
-          <w:sz w:val="20"/>
-          <w:szCs w:val="20"/>
-          <w:lang w:eastAsia="en-AU"/>
-        </w:rPr>
-      </w:pPr>
-      <w:r>
-        <w:rPr>
-          <w:rFonts w:eastAsia="Times New Roman" w:cstheme="minorHAnsi"/>
-          <w:color w:val="595959"/>
-          <w:sz w:val="20"/>
-          <w:szCs w:val="20"/>
-          <w:lang w:eastAsia="en-AU"/>
-        </w:rPr>
-        <w:t xml:space="preserve">He's been waiting his whole life for this moment. His baby girl is finally gonna get married and he knows just how to get through the day without crying...</w:t>
-      </w:r>
-      <w:proofErr w:type="spellStart"/>
-      <w:r>
-        <w:rPr>
-          <w:rFonts w:eastAsia="Times New Roman" w:cstheme="minorHAnsi"/>
-          <w:color w:val="595959"/>
-          <w:sz w:val="20"/>
-          <w:szCs w:val="20"/>
-          <w:lang w:eastAsia="en-AU"/>
-        </w:rPr>
-        <w:t/>
-      </w:r>
-      <w:proofErr w:type="spellEnd"/>
-      <w:r>
-        <w:rPr>
-          <w:rFonts w:eastAsia="Times New Roman" w:cstheme="minorHAnsi"/>
-          <w:color w:val="595959"/>
-          <w:sz w:val="20"/>
-          <w:szCs w:val="20"/>
-          <w:lang w:eastAsia="en-AU"/>
-        </w:rPr>
-        <w:t/>
+        <w:t>Bride's Father</w:t>
+      </w:r>
+    </w:p>
+    <w:p>
+      <w:pPr>
+        <w:spacing w:after="0" w:line="240" w:lineRule="auto"/>
+        <w:rPr>
+          <w:rFonts w:eastAsia="Times New Roman" w:cstheme="minorHAnsi"/>
+          <w:color w:val="595959"/>
+          <w:sz w:val="20"/>
+          <w:szCs w:val="20"/>
+          <w:lang w:eastAsia="en-AU"/>
+        </w:rPr>
+      </w:pPr>
+      <w:r>
+        <w:rPr>
+          <w:rFonts w:eastAsia="Times New Roman" w:cstheme="minorHAnsi"/>
+          <w:color w:val="595959"/>
+          <w:sz w:val="20"/>
+          <w:szCs w:val="20"/>
+          <w:lang w:eastAsia="en-AU"/>
+        </w:rPr>
+        <w:t>He's been waiting his whole life for this moment. His baby girl is finally gonna get married and he knows just how to get through the day without crying...</w:t>
       </w:r>
     </w:p>
     <w:p>
@@ -5427,59 +3653,7 @@
           <w:szCs w:val="20"/>
           <w:lang w:eastAsia="en-AU"/>
         </w:rPr>
-        <w:t/>
-      </w:r>
-      <w:proofErr w:type="spellStart"/>
-      <w:r>
-        <w:rPr>
-          <w:rFonts w:eastAsia="Times New Roman" w:cstheme="minorHAnsi"/>
-          <w:b/>
-          <w:bCs/>
-          <w:color w:val="595959"/>
-          <w:sz w:val="20"/>
-          <w:szCs w:val="20"/>
-          <w:lang w:eastAsia="en-AU"/>
-        </w:rPr>
-        <w:t/>
-      </w:r>
-      <w:proofErr w:type="spellEnd"/>
-      <w:r>
-        <w:rPr>
-          <w:rFonts w:eastAsia="Times New Roman" w:cstheme="minorHAnsi"/>
-          <w:b/>
-          <w:bCs/>
-          <w:color w:val="595959"/>
-          <w:sz w:val="20"/>
-          <w:szCs w:val="20"/>
-          <w:lang w:eastAsia="en-AU"/>
-        </w:rPr>
-        <w:t xml:space="preserve">Vectra Marolla</w:t>
-      </w:r>
-      <w:proofErr w:type="spellStart"/>
-      <w:r>
-        <w:rPr>
-          <w:rFonts w:eastAsia="Times New Roman" w:cstheme="minorHAnsi"/>
-          <w:b/>
-          <w:bCs/>
-          <w:color w:val="595959"/>
-          <w:sz w:val="20"/>
-          <w:szCs w:val="20"/>
-          <w:lang w:eastAsia="en-AU"/>
-        </w:rPr>
-        <w:t/>
-      </w:r>
-      <w:proofErr w:type="spellEnd"/>
-      <w:r>
-        <w:rPr>
-          <w:rFonts w:eastAsia="Times New Roman" w:cstheme="minorHAnsi"/>
-          <w:b/>
-          <w:bCs/>
-          <w:color w:val="595959"/>
-          <w:sz w:val="20"/>
-          <w:szCs w:val="20"/>
-          <w:lang w:eastAsia="en-AU"/>
-        </w:rPr>
-        <w:t xml:space="preserve"> – </w:t>
+        <w:t xml:space="preserve">Vectra Marolla – </w:t>
       </w:r>
       <w:r>
         <w:rPr>
@@ -5492,51 +3666,51 @@
           <w:szCs w:val="20"/>
           <w:lang w:eastAsia="en-AU"/>
         </w:rPr>
-        <w:t xml:space="preserve">Groom's Mother</w:t>
-      </w:r>
-    </w:p>
-    <w:p>
-      <w:pPr>
-        <w:spacing w:after="0" w:line="240" w:lineRule="auto"/>
-        <w:rPr>
-          <w:rFonts w:eastAsia="Times New Roman" w:cstheme="minorHAnsi"/>
-          <w:color w:val="595959"/>
-          <w:sz w:val="20"/>
-          <w:szCs w:val="20"/>
-          <w:lang w:eastAsia="en-AU"/>
-        </w:rPr>
-      </w:pPr>
-      <w:r>
-        <w:rPr>
-          <w:rFonts w:eastAsia="Times New Roman" w:cstheme="minorHAnsi"/>
-          <w:color w:val="595959"/>
-          <w:sz w:val="20"/>
-          <w:szCs w:val="20"/>
-          <w:lang w:eastAsia="en-AU"/>
-        </w:rPr>
-        <w:t xml:space="preserve">The Queen that runs this town. Knows where the bodies are buried, but will never tell. Everyone respects her.</w:t>
-      </w:r>
-      <w:proofErr w:type="spellStart"/>
-      <w:r>
-        <w:rPr>
-          <w:rFonts w:eastAsia="Times New Roman" w:cstheme="minorHAnsi"/>
-          <w:color w:val="595959"/>
-          <w:sz w:val="20"/>
-          <w:szCs w:val="20"/>
-          <w:lang w:eastAsia="en-AU"/>
-        </w:rPr>
-        <w:t/>
-      </w:r>
-      <w:proofErr w:type="spellEnd"/>
-      <w:r>
-        <w:rPr>
-          <w:rFonts w:eastAsia="Times New Roman" w:cstheme="minorHAnsi"/>
-          <w:color w:val="595959"/>
-          <w:sz w:val="20"/>
-          <w:szCs w:val="20"/>
-          <w:lang w:eastAsia="en-AU"/>
-        </w:rPr>
-        <w:t/>
+        <w:t>Groom's Mother</w:t>
+      </w:r>
+    </w:p>
+    <w:p>
+      <w:pPr>
+        <w:spacing w:after="0" w:line="240" w:lineRule="auto"/>
+        <w:rPr>
+          <w:rFonts w:eastAsia="Times New Roman" w:cstheme="minorHAnsi"/>
+          <w:color w:val="595959"/>
+          <w:sz w:val="20"/>
+          <w:szCs w:val="20"/>
+          <w:lang w:eastAsia="en-AU"/>
+        </w:rPr>
+      </w:pPr>
+      <w:r>
+        <w:rPr>
+          <w:rFonts w:eastAsia="Times New Roman" w:cstheme="minorHAnsi"/>
+          <w:color w:val="595959"/>
+          <w:sz w:val="20"/>
+          <w:szCs w:val="20"/>
+          <w:lang w:eastAsia="en-AU"/>
+        </w:rPr>
+        <w:t xml:space="preserve">The Queen that runs this town. Knows where the bodies are </w:t>
+      </w:r>
+      <w:proofErr w:type="gramStart"/>
+      <w:r>
+        <w:rPr>
+          <w:rFonts w:eastAsia="Times New Roman" w:cstheme="minorHAnsi"/>
+          <w:color w:val="595959"/>
+          <w:sz w:val="20"/>
+          <w:szCs w:val="20"/>
+          <w:lang w:eastAsia="en-AU"/>
+        </w:rPr>
+        <w:t>buried, but</w:t>
+      </w:r>
+      <w:proofErr w:type="gramEnd"/>
+      <w:r>
+        <w:rPr>
+          <w:rFonts w:eastAsia="Times New Roman" w:cstheme="minorHAnsi"/>
+          <w:color w:val="595959"/>
+          <w:sz w:val="20"/>
+          <w:szCs w:val="20"/>
+          <w:lang w:eastAsia="en-AU"/>
+        </w:rPr>
+        <w:t xml:space="preserve"> will never tell. Everyone respects her.</w:t>
       </w:r>
     </w:p>
     <w:p>
@@ -5558,59 +3732,7 @@
           <w:szCs w:val="20"/>
           <w:lang w:eastAsia="en-AU"/>
         </w:rPr>
-        <w:t/>
-      </w:r>
-      <w:proofErr w:type="spellStart"/>
-      <w:r>
-        <w:rPr>
-          <w:rFonts w:eastAsia="Times New Roman" w:cstheme="minorHAnsi"/>
-          <w:b/>
-          <w:bCs/>
-          <w:color w:val="595959"/>
-          <w:sz w:val="20"/>
-          <w:szCs w:val="20"/>
-          <w:lang w:eastAsia="en-AU"/>
-        </w:rPr>
-        <w:t/>
-      </w:r>
-      <w:proofErr w:type="spellEnd"/>
-      <w:r>
-        <w:rPr>
-          <w:rFonts w:eastAsia="Times New Roman" w:cstheme="minorHAnsi"/>
-          <w:b/>
-          <w:bCs/>
-          <w:color w:val="595959"/>
-          <w:sz w:val="20"/>
-          <w:szCs w:val="20"/>
-          <w:lang w:eastAsia="en-AU"/>
-        </w:rPr>
-        <w:t xml:space="preserve">Wayne Marolla</w:t>
-      </w:r>
-      <w:proofErr w:type="spellStart"/>
-      <w:r>
-        <w:rPr>
-          <w:rFonts w:eastAsia="Times New Roman" w:cstheme="minorHAnsi"/>
-          <w:b/>
-          <w:bCs/>
-          <w:color w:val="595959"/>
-          <w:sz w:val="20"/>
-          <w:szCs w:val="20"/>
-          <w:lang w:eastAsia="en-AU"/>
-        </w:rPr>
-        <w:t/>
-      </w:r>
-      <w:proofErr w:type="spellEnd"/>
-      <w:r>
-        <w:rPr>
-          <w:rFonts w:eastAsia="Times New Roman" w:cstheme="minorHAnsi"/>
-          <w:b/>
-          <w:bCs/>
-          <w:color w:val="595959"/>
-          <w:sz w:val="20"/>
-          <w:szCs w:val="20"/>
-          <w:lang w:eastAsia="en-AU"/>
-        </w:rPr>
-        <w:t xml:space="preserve"> – </w:t>
+        <w:t xml:space="preserve">Wayne Marolla – </w:t>
       </w:r>
       <w:r>
         <w:rPr>
@@ -5623,51 +3745,29 @@
           <w:szCs w:val="20"/>
           <w:lang w:eastAsia="en-AU"/>
         </w:rPr>
-        <w:t xml:space="preserve">Drunk Uncle</w:t>
-      </w:r>
-    </w:p>
-    <w:p>
-      <w:pPr>
-        <w:spacing w:after="0" w:line="240" w:lineRule="auto"/>
-        <w:rPr>
-          <w:rFonts w:eastAsia="Times New Roman" w:cstheme="minorHAnsi"/>
-          <w:color w:val="595959"/>
-          <w:sz w:val="20"/>
-          <w:szCs w:val="20"/>
-          <w:lang w:eastAsia="en-AU"/>
-        </w:rPr>
-      </w:pPr>
-      <w:r>
-        <w:rPr>
-          <w:rFonts w:eastAsia="Times New Roman" w:cstheme="minorHAnsi"/>
-          <w:color w:val="595959"/>
-          <w:sz w:val="20"/>
-          <w:szCs w:val="20"/>
-          <w:lang w:eastAsia="en-AU"/>
-        </w:rPr>
-        <w:t xml:space="preserve">He's maybe had a few too many. Started stumbling around and saying weird things. Every wedding has one.</w:t>
-      </w:r>
-      <w:proofErr w:type="spellStart"/>
-      <w:r>
-        <w:rPr>
-          <w:rFonts w:eastAsia="Times New Roman" w:cstheme="minorHAnsi"/>
-          <w:color w:val="595959"/>
-          <w:sz w:val="20"/>
-          <w:szCs w:val="20"/>
-          <w:lang w:eastAsia="en-AU"/>
-        </w:rPr>
-        <w:t/>
-      </w:r>
-      <w:proofErr w:type="spellEnd"/>
-      <w:r>
-        <w:rPr>
-          <w:rFonts w:eastAsia="Times New Roman" w:cstheme="minorHAnsi"/>
-          <w:color w:val="595959"/>
-          <w:sz w:val="20"/>
-          <w:szCs w:val="20"/>
-          <w:lang w:eastAsia="en-AU"/>
-        </w:rPr>
-        <w:t/>
+        <w:t>Drunk Uncle</w:t>
+      </w:r>
+    </w:p>
+    <w:p>
+      <w:pPr>
+        <w:spacing w:after="0" w:line="240" w:lineRule="auto"/>
+        <w:rPr>
+          <w:rFonts w:eastAsia="Times New Roman" w:cstheme="minorHAnsi"/>
+          <w:color w:val="595959"/>
+          <w:sz w:val="20"/>
+          <w:szCs w:val="20"/>
+          <w:lang w:eastAsia="en-AU"/>
+        </w:rPr>
+      </w:pPr>
+      <w:r>
+        <w:rPr>
+          <w:rFonts w:eastAsia="Times New Roman" w:cstheme="minorHAnsi"/>
+          <w:color w:val="595959"/>
+          <w:sz w:val="20"/>
+          <w:szCs w:val="20"/>
+          <w:lang w:eastAsia="en-AU"/>
+        </w:rPr>
+        <w:t>He's maybe had a few too many. Started stumbling around and saying weird things. Every wedding has one.</w:t>
       </w:r>
     </w:p>
     <w:p>
@@ -5689,59 +3789,7 @@
           <w:szCs w:val="20"/>
           <w:lang w:eastAsia="en-AU"/>
         </w:rPr>
-        <w:t/>
-      </w:r>
-      <w:proofErr w:type="spellStart"/>
-      <w:r>
-        <w:rPr>
-          <w:rFonts w:eastAsia="Times New Roman" w:cstheme="minorHAnsi"/>
-          <w:b/>
-          <w:bCs/>
-          <w:color w:val="595959"/>
-          <w:sz w:val="20"/>
-          <w:szCs w:val="20"/>
-          <w:lang w:eastAsia="en-AU"/>
-        </w:rPr>
-        <w:t/>
-      </w:r>
-      <w:proofErr w:type="spellEnd"/>
-      <w:r>
-        <w:rPr>
-          <w:rFonts w:eastAsia="Times New Roman" w:cstheme="minorHAnsi"/>
-          <w:b/>
-          <w:bCs/>
-          <w:color w:val="595959"/>
-          <w:sz w:val="20"/>
-          <w:szCs w:val="20"/>
-          <w:lang w:eastAsia="en-AU"/>
-        </w:rPr>
-        <w:t xml:space="preserve">Lucky the Wonder Dog</w:t>
-      </w:r>
-      <w:proofErr w:type="spellStart"/>
-      <w:r>
-        <w:rPr>
-          <w:rFonts w:eastAsia="Times New Roman" w:cstheme="minorHAnsi"/>
-          <w:b/>
-          <w:bCs/>
-          <w:color w:val="595959"/>
-          <w:sz w:val="20"/>
-          <w:szCs w:val="20"/>
-          <w:lang w:eastAsia="en-AU"/>
-        </w:rPr>
-        <w:t/>
-      </w:r>
-      <w:proofErr w:type="spellEnd"/>
-      <w:r>
-        <w:rPr>
-          <w:rFonts w:eastAsia="Times New Roman" w:cstheme="minorHAnsi"/>
-          <w:b/>
-          <w:bCs/>
-          <w:color w:val="595959"/>
-          <w:sz w:val="20"/>
-          <w:szCs w:val="20"/>
-          <w:lang w:eastAsia="en-AU"/>
-        </w:rPr>
-        <w:t xml:space="preserve"> – </w:t>
+        <w:t xml:space="preserve">Lucky the Wonder Dog – </w:t>
       </w:r>
       <w:r>
         <w:rPr>
@@ -5754,51 +3802,29 @@
           <w:szCs w:val="20"/>
           <w:lang w:eastAsia="en-AU"/>
         </w:rPr>
-        <w:t xml:space="preserve">Dog</w:t>
-      </w:r>
-    </w:p>
-    <w:p>
-      <w:pPr>
-        <w:spacing w:after="0" w:line="240" w:lineRule="auto"/>
-        <w:rPr>
-          <w:rFonts w:eastAsia="Times New Roman" w:cstheme="minorHAnsi"/>
-          <w:color w:val="595959"/>
-          <w:sz w:val="20"/>
-          <w:szCs w:val="20"/>
-          <w:lang w:eastAsia="en-AU"/>
-        </w:rPr>
-      </w:pPr>
-      <w:r>
-        <w:rPr>
-          <w:rFonts w:eastAsia="Times New Roman" w:cstheme="minorHAnsi"/>
-          <w:color w:val="595959"/>
-          <w:sz w:val="20"/>
-          <w:szCs w:val="20"/>
-          <w:lang w:eastAsia="en-AU"/>
-        </w:rPr>
-        <w:t xml:space="preserve">A good dog. *bark* *bark* "What's that Lucky? You want pats?"</w:t>
-      </w:r>
-      <w:proofErr w:type="spellStart"/>
-      <w:r>
-        <w:rPr>
-          <w:rFonts w:eastAsia="Times New Roman" w:cstheme="minorHAnsi"/>
-          <w:color w:val="595959"/>
-          <w:sz w:val="20"/>
-          <w:szCs w:val="20"/>
-          <w:lang w:eastAsia="en-AU"/>
-        </w:rPr>
-        <w:t/>
-      </w:r>
-      <w:proofErr w:type="spellEnd"/>
-      <w:r>
-        <w:rPr>
-          <w:rFonts w:eastAsia="Times New Roman" w:cstheme="minorHAnsi"/>
-          <w:color w:val="595959"/>
-          <w:sz w:val="20"/>
-          <w:szCs w:val="20"/>
-          <w:lang w:eastAsia="en-AU"/>
-        </w:rPr>
-        <w:t/>
+        <w:t>Dog</w:t>
+      </w:r>
+    </w:p>
+    <w:p>
+      <w:pPr>
+        <w:spacing w:after="0" w:line="240" w:lineRule="auto"/>
+        <w:rPr>
+          <w:rFonts w:eastAsia="Times New Roman" w:cstheme="minorHAnsi"/>
+          <w:color w:val="595959"/>
+          <w:sz w:val="20"/>
+          <w:szCs w:val="20"/>
+          <w:lang w:eastAsia="en-AU"/>
+        </w:rPr>
+      </w:pPr>
+      <w:r>
+        <w:rPr>
+          <w:rFonts w:eastAsia="Times New Roman" w:cstheme="minorHAnsi"/>
+          <w:color w:val="595959"/>
+          <w:sz w:val="20"/>
+          <w:szCs w:val="20"/>
+          <w:lang w:eastAsia="en-AU"/>
+        </w:rPr>
+        <w:t>A good dog. *bark* *bark* "What's that Lucky? You want pats?"</w:t>
       </w:r>
     </w:p>
     <w:p>
@@ -5820,59 +3846,7 @@
           <w:szCs w:val="20"/>
           <w:lang w:eastAsia="en-AU"/>
         </w:rPr>
-        <w:t/>
-      </w:r>
-      <w:proofErr w:type="spellStart"/>
-      <w:r>
-        <w:rPr>
-          <w:rFonts w:eastAsia="Times New Roman" w:cstheme="minorHAnsi"/>
-          <w:b/>
-          <w:bCs/>
-          <w:color w:val="595959"/>
-          <w:sz w:val="20"/>
-          <w:szCs w:val="20"/>
-          <w:lang w:eastAsia="en-AU"/>
-        </w:rPr>
-        <w:t/>
-      </w:r>
-      <w:proofErr w:type="spellEnd"/>
-      <w:r>
-        <w:rPr>
-          <w:rFonts w:eastAsia="Times New Roman" w:cstheme="minorHAnsi"/>
-          <w:b/>
-          <w:bCs/>
-          <w:color w:val="595959"/>
-          <w:sz w:val="20"/>
-          <w:szCs w:val="20"/>
-          <w:lang w:eastAsia="en-AU"/>
-        </w:rPr>
-        <w:t xml:space="preserve">Mungo Joint</w:t>
-      </w:r>
-      <w:proofErr w:type="spellStart"/>
-      <w:r>
-        <w:rPr>
-          <w:rFonts w:eastAsia="Times New Roman" w:cstheme="minorHAnsi"/>
-          <w:b/>
-          <w:bCs/>
-          <w:color w:val="595959"/>
-          <w:sz w:val="20"/>
-          <w:szCs w:val="20"/>
-          <w:lang w:eastAsia="en-AU"/>
-        </w:rPr>
-        <w:t/>
-      </w:r>
-      <w:proofErr w:type="spellEnd"/>
-      <w:r>
-        <w:rPr>
-          <w:rFonts w:eastAsia="Times New Roman" w:cstheme="minorHAnsi"/>
-          <w:b/>
-          <w:bCs/>
-          <w:color w:val="595959"/>
-          <w:sz w:val="20"/>
-          <w:szCs w:val="20"/>
-          <w:lang w:eastAsia="en-AU"/>
-        </w:rPr>
-        <w:t xml:space="preserve"> – </w:t>
+        <w:t xml:space="preserve">Mungo Joint – </w:t>
       </w:r>
       <w:r>
         <w:rPr>
@@ -5885,51 +3859,29 @@
           <w:szCs w:val="20"/>
           <w:lang w:eastAsia="en-AU"/>
         </w:rPr>
-        <w:t xml:space="preserve">Photographer</w:t>
-      </w:r>
-    </w:p>
-    <w:p>
-      <w:pPr>
-        <w:spacing w:after="0" w:line="240" w:lineRule="auto"/>
-        <w:rPr>
-          <w:rFonts w:eastAsia="Times New Roman" w:cstheme="minorHAnsi"/>
-          <w:color w:val="595959"/>
-          <w:sz w:val="20"/>
-          <w:szCs w:val="20"/>
-          <w:lang w:eastAsia="en-AU"/>
-        </w:rPr>
-      </w:pPr>
-      <w:r>
-        <w:rPr>
-          <w:rFonts w:eastAsia="Times New Roman" w:cstheme="minorHAnsi"/>
-          <w:color w:val="595959"/>
-          <w:sz w:val="20"/>
-          <w:szCs w:val="20"/>
-          <w:lang w:eastAsia="en-AU"/>
-        </w:rPr>
-        <w:t xml:space="preserve">Seems like they are creeping on everyone, but they were hired to take wedding photos so it's probably fine.</w:t>
-      </w:r>
-      <w:proofErr w:type="spellStart"/>
-      <w:r>
-        <w:rPr>
-          <w:rFonts w:eastAsia="Times New Roman" w:cstheme="minorHAnsi"/>
-          <w:color w:val="595959"/>
-          <w:sz w:val="20"/>
-          <w:szCs w:val="20"/>
-          <w:lang w:eastAsia="en-AU"/>
-        </w:rPr>
-        <w:t/>
-      </w:r>
-      <w:proofErr w:type="spellEnd"/>
-      <w:r>
-        <w:rPr>
-          <w:rFonts w:eastAsia="Times New Roman" w:cstheme="minorHAnsi"/>
-          <w:color w:val="595959"/>
-          <w:sz w:val="20"/>
-          <w:szCs w:val="20"/>
-          <w:lang w:eastAsia="en-AU"/>
-        </w:rPr>
-        <w:t/>
+        <w:t>Photographer</w:t>
+      </w:r>
+    </w:p>
+    <w:p>
+      <w:pPr>
+        <w:spacing w:after="0" w:line="240" w:lineRule="auto"/>
+        <w:rPr>
+          <w:rFonts w:eastAsia="Times New Roman" w:cstheme="minorHAnsi"/>
+          <w:color w:val="595959"/>
+          <w:sz w:val="20"/>
+          <w:szCs w:val="20"/>
+          <w:lang w:eastAsia="en-AU"/>
+        </w:rPr>
+      </w:pPr>
+      <w:r>
+        <w:rPr>
+          <w:rFonts w:eastAsia="Times New Roman" w:cstheme="minorHAnsi"/>
+          <w:color w:val="595959"/>
+          <w:sz w:val="20"/>
+          <w:szCs w:val="20"/>
+          <w:lang w:eastAsia="en-AU"/>
+        </w:rPr>
+        <w:t>Seems like they are creeping on everyone, but they were hired to take wedding photos so it's probably fine.</w:t>
       </w:r>
     </w:p>
     <w:p>
@@ -5941,44 +3893,6 @@
           <w:szCs w:val="20"/>
         </w:rPr>
       </w:pPr>
-      <w:r>
-        <w:rPr>
-          <w:rFonts w:eastAsia="Times New Roman" w:cstheme="minorHAnsi"/>
-          <w:b/>
-          <w:bCs/>
-          <w:color w:val="595959"/>
-          <w:sz w:val="20"/>
-          <w:szCs w:val="20"/>
-          <w:lang w:eastAsia="en-AU"/>
-        </w:rPr>
-        <w:t/>
-      </w:r>
-      <w:proofErr w:type="spellStart"/>
-      <w:r>
-        <w:rPr>
-          <w:rFonts w:eastAsia="Times New Roman" w:cstheme="minorHAnsi"/>
-          <w:b/>
-          <w:bCs/>
-          <w:color w:val="595959"/>
-          <w:sz w:val="20"/>
-          <w:szCs w:val="20"/>
-          <w:lang w:eastAsia="en-AU"/>
-        </w:rPr>
-        <w:t/>
-      </w:r>
-      <w:proofErr w:type="spellEnd"/>
-      <w:r>
-        <w:rPr>
-          <w:rFonts w:eastAsia="Times New Roman" w:cstheme="minorHAnsi"/>
-          <w:b/>
-          <w:bCs/>
-          <w:color w:val="595959"/>
-          <w:sz w:val="20"/>
-          <w:szCs w:val="20"/>
-          <w:lang w:eastAsia="en-AU"/>
-        </w:rPr>
-        <w:t/>
-      </w:r>
     </w:p>
     <w:sectPr>
       <w:pgSz w:w="8391" w:h="11906"/>
@@ -7211,7 +5125,7 @@
 </file>
 
 <file path=customXml/itemProps1.xml><?xml version="1.0" encoding="utf-8"?>
-<ds:datastoreItem xmlns:ds="http://schemas.openxmlformats.org/officeDocument/2006/customXml" ds:itemID="{1DE45AD4-27D8-4751-A06F-4700B755FADB}">
+<ds:datastoreItem xmlns:ds="http://schemas.openxmlformats.org/officeDocument/2006/customXml" ds:itemID="{D292461A-911A-46C9-83C8-BFAE61BF856D}">
   <ds:schemaRefs>
     <ds:schemaRef ds:uri="http://schemas.openxmlformats.org/officeDocument/2006/bibliography"/>
   </ds:schemaRefs>

</xml_diff>